<commit_message>
feat: Added query for PROG1500 Module 12
</commit_message>
<xml_diff>
--- a/Courses/PROG1500 - Databases and SQL/Modules/Module 12 - Create Alter and Drop Tables/Assignments/A12.docx
+++ b/Courses/PROG1500 - Databases and SQL/Modules/Module 12 - Create Alter and Drop Tables/Assignments/A12.docx
@@ -54,12 +54,166 @@
     </w:p>
     <w:p>
       <w:pPr>
-        <w:rPr>
-          <w:bCs/>
-          <w:sz w:val="24"/>
-          <w:szCs w:val="24"/>
-        </w:rPr>
-      </w:pPr>
+        <w:ind w:left="360"/>
+        <w:rPr>
+          <w:b/>
+          <w:sz w:val="24"/>
+          <w:szCs w:val="24"/>
+        </w:rPr>
+      </w:pPr>
+      <w:r>
+        <w:rPr>
+          <w:b/>
+          <w:sz w:val="24"/>
+          <w:szCs w:val="24"/>
+        </w:rPr>
+        <w:t xml:space="preserve">INSERT INTO instructor (INSTRUCTOR_ID, SALUTATION, FIRST_NAME, LAST_NAME, </w:t>
+      </w:r>
+    </w:p>
+    <w:p>
+      <w:pPr>
+        <w:ind w:left="360"/>
+        <w:rPr>
+          <w:b/>
+          <w:sz w:val="24"/>
+          <w:szCs w:val="24"/>
+        </w:rPr>
+      </w:pPr>
+      <w:r>
+        <w:rPr>
+          <w:b/>
+          <w:sz w:val="24"/>
+          <w:szCs w:val="24"/>
+        </w:rPr>
+        <w:tab/>
+      </w:r>
+      <w:r>
+        <w:rPr>
+          <w:b/>
+          <w:sz w:val="24"/>
+          <w:szCs w:val="24"/>
+        </w:rPr>
+        <w:tab/>
+      </w:r>
+      <w:r>
+        <w:rPr>
+          <w:b/>
+          <w:sz w:val="24"/>
+          <w:szCs w:val="24"/>
+        </w:rPr>
+        <w:tab/>
+      </w:r>
+      <w:r>
+        <w:rPr>
+          <w:b/>
+          <w:sz w:val="24"/>
+          <w:szCs w:val="24"/>
+        </w:rPr>
+        <w:t xml:space="preserve">           </w:t>
+      </w:r>
+      <w:r>
+        <w:rPr>
+          <w:b/>
+          <w:sz w:val="24"/>
+          <w:szCs w:val="24"/>
+        </w:rPr>
+        <w:t xml:space="preserve">STREET_ADDRESS, ZIP, CREATED_BY, CREATED_DATE, </w:t>
+      </w:r>
+    </w:p>
+    <w:p>
+      <w:pPr>
+        <w:ind w:left="360"/>
+        <w:rPr>
+          <w:b/>
+          <w:sz w:val="24"/>
+          <w:szCs w:val="24"/>
+        </w:rPr>
+      </w:pPr>
+      <w:r>
+        <w:rPr>
+          <w:b/>
+          <w:sz w:val="24"/>
+          <w:szCs w:val="24"/>
+        </w:rPr>
+        <w:tab/>
+      </w:r>
+      <w:r>
+        <w:rPr>
+          <w:b/>
+          <w:sz w:val="24"/>
+          <w:szCs w:val="24"/>
+        </w:rPr>
+        <w:tab/>
+      </w:r>
+      <w:r>
+        <w:rPr>
+          <w:b/>
+          <w:sz w:val="24"/>
+          <w:szCs w:val="24"/>
+        </w:rPr>
+        <w:tab/>
+      </w:r>
+      <w:r>
+        <w:rPr>
+          <w:b/>
+          <w:sz w:val="24"/>
+          <w:szCs w:val="24"/>
+        </w:rPr>
+        <w:t xml:space="preserve">          </w:t>
+      </w:r>
+      <w:r>
+        <w:rPr>
+          <w:b/>
+          <w:sz w:val="24"/>
+          <w:szCs w:val="24"/>
+        </w:rPr>
+        <w:t>MODIFIED_BY, MODIFIED_DATE)</w:t>
+      </w:r>
+    </w:p>
+    <w:p>
+      <w:pPr>
+        <w:ind w:left="360"/>
+        <w:rPr>
+          <w:b/>
+          <w:sz w:val="24"/>
+          <w:szCs w:val="24"/>
+        </w:rPr>
+      </w:pPr>
+      <w:r>
+        <w:rPr>
+          <w:b/>
+          <w:sz w:val="24"/>
+          <w:szCs w:val="24"/>
+        </w:rPr>
+        <w:t xml:space="preserve">VALUES (815, 'Mr.', 'John', 'Locke', '2342 Oceanic Way, Bayonne, NJ', </w:t>
+      </w:r>
+    </w:p>
+    <w:p>
+      <w:pPr>
+        <w:ind w:left="360"/>
+        <w:rPr>
+          <w:b/>
+          <w:sz w:val="24"/>
+          <w:szCs w:val="24"/>
+        </w:rPr>
+      </w:pPr>
+      <w:r>
+        <w:rPr>
+          <w:b/>
+          <w:sz w:val="24"/>
+          <w:szCs w:val="24"/>
+        </w:rPr>
+        <w:tab/>
+      </w:r>
+      <w:r>
+        <w:rPr>
+          <w:b/>
+          <w:sz w:val="24"/>
+          <w:szCs w:val="24"/>
+        </w:rPr>
+        <w:tab/>
+        <w:t>07002, 'Ryan Buchanan', SYSDATE, 'Ryan Buchanan', SYSDATE);</w:t>
+      </w:r>
     </w:p>
     <w:p>
       <w:pPr>
@@ -115,6 +269,7 @@
     </w:p>
     <w:p>
       <w:pPr>
+        <w:ind w:left="360"/>
         <w:rPr>
           <w:bCs/>
           <w:sz w:val="24"/>
@@ -1095,6 +1250,7 @@
     <w:lsdException w:name="HTML Sample" w:semiHidden="1" w:unhideWhenUsed="1"/>
     <w:lsdException w:name="HTML Typewriter" w:semiHidden="1" w:unhideWhenUsed="1"/>
     <w:lsdException w:name="HTML Variable" w:semiHidden="1" w:unhideWhenUsed="1"/>
+    <w:lsdException w:name="Normal Table" w:semiHidden="1" w:unhideWhenUsed="1"/>
     <w:lsdException w:name="annotation subject" w:semiHidden="1" w:unhideWhenUsed="1"/>
     <w:lsdException w:name="No List" w:semiHidden="1" w:unhideWhenUsed="1"/>
     <w:lsdException w:name="Outline List 1" w:semiHidden="1" w:unhideWhenUsed="1"/>
@@ -1141,8 +1297,10 @@
     <w:lsdException w:name="Table Subtle 2" w:semiHidden="1" w:unhideWhenUsed="1"/>
     <w:lsdException w:name="Table Web 1" w:semiHidden="1" w:unhideWhenUsed="1"/>
     <w:lsdException w:name="Table Web 2" w:semiHidden="1" w:unhideWhenUsed="1"/>
+    <w:lsdException w:name="Table Web 3" w:semiHidden="1" w:unhideWhenUsed="1"/>
     <w:lsdException w:name="Balloon Text" w:semiHidden="1" w:unhideWhenUsed="1"/>
     <w:lsdException w:name="Table Grid" w:uiPriority="39"/>
+    <w:lsdException w:name="Table Theme" w:semiHidden="1" w:unhideWhenUsed="1"/>
     <w:lsdException w:name="Placeholder Text" w:semiHidden="1"/>
     <w:lsdException w:name="No Spacing" w:uiPriority="1" w:qFormat="1"/>
     <w:lsdException w:name="Light Shading" w:uiPriority="60"/>
@@ -1371,6 +1529,7 @@
   <w:style w:type="character" w:default="1" w:styleId="DefaultParagraphFont">
     <w:name w:val="Default Paragraph Font"/>
     <w:uiPriority w:val="1"/>
+    <w:semiHidden/>
     <w:unhideWhenUsed/>
   </w:style>
   <w:style w:type="table" w:default="1" w:styleId="TableNormal">

</xml_diff>

<commit_message>
feat: Completed PROG1500 Module 12 A12
</commit_message>
<xml_diff>
--- a/Courses/PROG1500 - Databases and SQL/Modules/Module 12 - Create Alter and Drop Tables/Assignments/A12.docx
+++ b/Courses/PROG1500 - Databases and SQL/Modules/Module 12 - Create Alter and Drop Tables/Assignments/A12.docx
@@ -1,6 +1,6 @@
 
 <file path=word/document.xml><?xml version="1.0" encoding="utf-8"?>
-<w:document xmlns:wpc="http://schemas.microsoft.com/office/word/2010/wordprocessingCanvas" xmlns:cx="http://schemas.microsoft.com/office/drawing/2014/chartex" xmlns:cx1="http://schemas.microsoft.com/office/drawing/2015/9/8/chartex" xmlns:cx2="http://schemas.microsoft.com/office/drawing/2015/10/21/chartex" xmlns:cx3="http://schemas.microsoft.com/office/drawing/2016/5/9/chartex" xmlns:cx4="http://schemas.microsoft.com/office/drawing/2016/5/10/chartex" xmlns:cx5="http://schemas.microsoft.com/office/drawing/2016/5/11/chartex" xmlns:cx6="http://schemas.microsoft.com/office/drawing/2016/5/12/chartex" xmlns:cx7="http://schemas.microsoft.com/office/drawing/2016/5/13/chartex" xmlns:cx8="http://schemas.microsoft.com/office/drawing/2016/5/14/chartex" xmlns:mc="http://schemas.openxmlformats.org/markup-compatibility/2006" xmlns:aink="http://schemas.microsoft.com/office/drawing/2016/ink" xmlns:am3d="http://schemas.microsoft.com/office/drawing/2017/model3d" xmlns:o="urn:schemas-microsoft-com:office:office" xmlns:oel="http://schemas.microsoft.com/office/2019/extlst" xmlns:r="http://schemas.openxmlformats.org/officeDocument/2006/relationships" xmlns:m="http://schemas.openxmlformats.org/officeDocument/2006/math" xmlns:v="urn:schemas-microsoft-com:vml" xmlns:wp14="http://schemas.microsoft.com/office/word/2010/wordprocessingDrawing" xmlns:wp="http://schemas.openxmlformats.org/drawingml/2006/wordprocessingDrawing" xmlns:w10="urn:schemas-microsoft-com:office:word" xmlns:w="http://schemas.openxmlformats.org/wordprocessingml/2006/main" xmlns:w14="http://schemas.microsoft.com/office/word/2010/wordml" xmlns:w15="http://schemas.microsoft.com/office/word/2012/wordml" xmlns:w16cex="http://schemas.microsoft.com/office/word/2018/wordml/cex" xmlns:w16cid="http://schemas.microsoft.com/office/word/2016/wordml/cid" xmlns:w16="http://schemas.microsoft.com/office/word/2018/wordml" xmlns:w16sdtdh="http://schemas.microsoft.com/office/word/2020/wordml/sdtdatahash" xmlns:w16se="http://schemas.microsoft.com/office/word/2015/wordml/symex" xmlns:wpg="http://schemas.microsoft.com/office/word/2010/wordprocessingGroup" xmlns:wpi="http://schemas.microsoft.com/office/word/2010/wordprocessingInk" xmlns:wne="http://schemas.microsoft.com/office/word/2006/wordml" xmlns:wps="http://schemas.microsoft.com/office/word/2010/wordprocessingShape" mc:Ignorable="w14 w15 w16se w16cid w16 w16cex w16sdtdh wp14">
+<w:document xmlns:wpc="http://schemas.microsoft.com/office/word/2010/wordprocessingCanvas" xmlns:cx="http://schemas.microsoft.com/office/drawing/2014/chartex" xmlns:cx1="http://schemas.microsoft.com/office/drawing/2015/9/8/chartex" xmlns:cx2="http://schemas.microsoft.com/office/drawing/2015/10/21/chartex" xmlns:cx3="http://schemas.microsoft.com/office/drawing/2016/5/9/chartex" xmlns:cx4="http://schemas.microsoft.com/office/drawing/2016/5/10/chartex" xmlns:cx5="http://schemas.microsoft.com/office/drawing/2016/5/11/chartex" xmlns:cx6="http://schemas.microsoft.com/office/drawing/2016/5/12/chartex" xmlns:cx7="http://schemas.microsoft.com/office/drawing/2016/5/13/chartex" xmlns:cx8="http://schemas.microsoft.com/office/drawing/2016/5/14/chartex" xmlns:mc="http://schemas.openxmlformats.org/markup-compatibility/2006" xmlns:aink="http://schemas.microsoft.com/office/drawing/2016/ink" xmlns:am3d="http://schemas.microsoft.com/office/drawing/2017/model3d" xmlns:o="urn:schemas-microsoft-com:office:office" xmlns:r="http://schemas.openxmlformats.org/officeDocument/2006/relationships" xmlns:m="http://schemas.openxmlformats.org/officeDocument/2006/math" xmlns:v="urn:schemas-microsoft-com:vml" xmlns:wp14="http://schemas.microsoft.com/office/word/2010/wordprocessingDrawing" xmlns:wp="http://schemas.openxmlformats.org/drawingml/2006/wordprocessingDrawing" xmlns:w10="urn:schemas-microsoft-com:office:word" xmlns:w="http://schemas.openxmlformats.org/wordprocessingml/2006/main" xmlns:w14="http://schemas.microsoft.com/office/word/2010/wordml" xmlns:w15="http://schemas.microsoft.com/office/word/2012/wordml" xmlns:w16cid="http://schemas.microsoft.com/office/word/2016/wordml/cid" xmlns:w16se="http://schemas.microsoft.com/office/word/2015/wordml/symex" xmlns:wpg="http://schemas.microsoft.com/office/word/2010/wordprocessingGroup" xmlns:wpi="http://schemas.microsoft.com/office/word/2010/wordprocessingInk" xmlns:wne="http://schemas.microsoft.com/office/word/2006/wordml" xmlns:wps="http://schemas.microsoft.com/office/word/2010/wordprocessingShape" mc:Ignorable="w14 w15 w16se w16cid wp14">
   <w:body>
     <w:p>
       <w:pPr>
@@ -102,72 +102,42 @@
           <w:szCs w:val="24"/>
         </w:rPr>
         <w:tab/>
-      </w:r>
-      <w:r>
-        <w:rPr>
-          <w:b/>
-          <w:sz w:val="24"/>
-          <w:szCs w:val="24"/>
-        </w:rPr>
-        <w:t xml:space="preserve">           </w:t>
-      </w:r>
-      <w:r>
-        <w:rPr>
-          <w:b/>
-          <w:sz w:val="24"/>
-          <w:szCs w:val="24"/>
-        </w:rPr>
-        <w:t xml:space="preserve">STREET_ADDRESS, ZIP, CREATED_BY, CREATED_DATE, </w:t>
-      </w:r>
-    </w:p>
-    <w:p>
-      <w:pPr>
-        <w:ind w:left="360"/>
-        <w:rPr>
-          <w:b/>
-          <w:sz w:val="24"/>
-          <w:szCs w:val="24"/>
-        </w:rPr>
-      </w:pPr>
-      <w:r>
-        <w:rPr>
-          <w:b/>
-          <w:sz w:val="24"/>
-          <w:szCs w:val="24"/>
-        </w:rPr>
-        <w:tab/>
-      </w:r>
-      <w:r>
-        <w:rPr>
-          <w:b/>
-          <w:sz w:val="24"/>
-          <w:szCs w:val="24"/>
-        </w:rPr>
-        <w:tab/>
-      </w:r>
-      <w:r>
-        <w:rPr>
-          <w:b/>
-          <w:sz w:val="24"/>
-          <w:szCs w:val="24"/>
-        </w:rPr>
-        <w:tab/>
-      </w:r>
-      <w:r>
-        <w:rPr>
-          <w:b/>
-          <w:sz w:val="24"/>
-          <w:szCs w:val="24"/>
-        </w:rPr>
-        <w:t xml:space="preserve">          </w:t>
-      </w:r>
-      <w:r>
-        <w:rPr>
-          <w:b/>
-          <w:sz w:val="24"/>
-          <w:szCs w:val="24"/>
-        </w:rPr>
-        <w:t>MODIFIED_BY, MODIFIED_DATE)</w:t>
+        <w:t xml:space="preserve">           STREET_ADDRESS, ZIP, CREATED_BY, CREATED_DATE, </w:t>
+      </w:r>
+    </w:p>
+    <w:p>
+      <w:pPr>
+        <w:ind w:left="360"/>
+        <w:rPr>
+          <w:b/>
+          <w:sz w:val="24"/>
+          <w:szCs w:val="24"/>
+        </w:rPr>
+      </w:pPr>
+      <w:r>
+        <w:rPr>
+          <w:b/>
+          <w:sz w:val="24"/>
+          <w:szCs w:val="24"/>
+        </w:rPr>
+        <w:tab/>
+      </w:r>
+      <w:r>
+        <w:rPr>
+          <w:b/>
+          <w:sz w:val="24"/>
+          <w:szCs w:val="24"/>
+        </w:rPr>
+        <w:tab/>
+      </w:r>
+      <w:r>
+        <w:rPr>
+          <w:b/>
+          <w:sz w:val="24"/>
+          <w:szCs w:val="24"/>
+        </w:rPr>
+        <w:tab/>
+        <w:t xml:space="preserve">          MODIFIED_BY, MODIFIED_DATE)</w:t>
       </w:r>
     </w:p>
     <w:p>
@@ -246,36 +216,154 @@
           <w:sz w:val="24"/>
           <w:szCs w:val="24"/>
         </w:rPr>
-        <w:t xml:space="preserve">Create a new section ID of 48 for Mr. Locke. He'll be teaching section 4 of the Project Management Course (142) beginning on September 22, </w:t>
+        <w:t>Create a new section ID of 48 for Mr. Locke. He'll be teaching section 4 of the Project Management Course (142) beginning on September 22, 2011 at 8:15am in Room L211. The capacity is 15 students.</w:t>
+      </w:r>
+    </w:p>
+    <w:p>
+      <w:pPr>
+        <w:ind w:left="360"/>
+        <w:rPr>
+          <w:b/>
+          <w:bCs/>
+          <w:sz w:val="24"/>
+          <w:szCs w:val="24"/>
+        </w:rPr>
+      </w:pPr>
+      <w:r>
+        <w:rPr>
+          <w:b/>
+          <w:bCs/>
+          <w:sz w:val="24"/>
+          <w:szCs w:val="24"/>
+        </w:rPr>
+        <w:t xml:space="preserve">INSERT INTO section (SECTION_ID, COURSE_NO, SECTION_NO, START_DATE_TIME, </w:t>
+      </w:r>
+    </w:p>
+    <w:p>
+      <w:pPr>
+        <w:ind w:left="2490"/>
+        <w:rPr>
+          <w:b/>
+          <w:bCs/>
+          <w:sz w:val="24"/>
+          <w:szCs w:val="24"/>
+        </w:rPr>
+      </w:pPr>
+      <w:r>
+        <w:rPr>
+          <w:b/>
+          <w:bCs/>
+          <w:sz w:val="24"/>
+          <w:szCs w:val="24"/>
+        </w:rPr>
+        <w:t>LOCATION, INSTRUCTOR_ID, CAPACITY, CREATED_BY, CREATED_DATE, MODIFIED_BY, MODIFIED_DATE)</w:t>
+      </w:r>
+    </w:p>
+    <w:p>
+      <w:pPr>
+        <w:ind w:left="360"/>
+        <w:rPr>
+          <w:b/>
+          <w:bCs/>
+          <w:sz w:val="24"/>
+          <w:szCs w:val="24"/>
+        </w:rPr>
+      </w:pPr>
+      <w:r>
+        <w:rPr>
+          <w:b/>
+          <w:bCs/>
+          <w:sz w:val="24"/>
+          <w:szCs w:val="24"/>
+        </w:rPr>
+        <w:t>VALUES (4</w:t>
+      </w:r>
+      <w:r>
+        <w:rPr>
+          <w:b/>
+          <w:bCs/>
+          <w:sz w:val="24"/>
+          <w:szCs w:val="24"/>
+        </w:rPr>
+        <w:t>8</w:t>
+      </w:r>
+      <w:r>
+        <w:rPr>
+          <w:b/>
+          <w:bCs/>
+          <w:sz w:val="24"/>
+          <w:szCs w:val="24"/>
+        </w:rPr>
+        <w:t xml:space="preserve">, 142, </w:t>
+      </w:r>
+      <w:r>
+        <w:rPr>
+          <w:b/>
+          <w:bCs/>
+          <w:sz w:val="24"/>
+          <w:szCs w:val="24"/>
+        </w:rPr>
+        <w:t>4</w:t>
+      </w:r>
+      <w:r>
+        <w:rPr>
+          <w:b/>
+          <w:bCs/>
+          <w:sz w:val="24"/>
+          <w:szCs w:val="24"/>
+        </w:rPr>
+        <w:t>, TO_</w:t>
       </w:r>
       <w:proofErr w:type="gramStart"/>
       <w:r>
         <w:rPr>
-          <w:bCs/>
-          <w:sz w:val="24"/>
-          <w:szCs w:val="24"/>
-        </w:rPr>
-        <w:t>2011</w:t>
+          <w:b/>
+          <w:bCs/>
+          <w:sz w:val="24"/>
+          <w:szCs w:val="24"/>
+        </w:rPr>
+        <w:t>DATE(</w:t>
       </w:r>
       <w:proofErr w:type="gramEnd"/>
       <w:r>
         <w:rPr>
-          <w:bCs/>
-          <w:sz w:val="24"/>
-          <w:szCs w:val="24"/>
-        </w:rPr>
-        <w:t xml:space="preserve"> at 8:15am in Room L211. The capacity is 15 students.</w:t>
-      </w:r>
-    </w:p>
-    <w:p>
-      <w:pPr>
-        <w:ind w:left="360"/>
-        <w:rPr>
-          <w:bCs/>
-          <w:sz w:val="24"/>
-          <w:szCs w:val="24"/>
-        </w:rPr>
-      </w:pPr>
+          <w:b/>
+          <w:bCs/>
+          <w:sz w:val="24"/>
+          <w:szCs w:val="24"/>
+        </w:rPr>
+        <w:t>'2011/09/22 09:15:00', 'yyyy/mm/dd hh24:mi:ss'), 'L211',</w:t>
+      </w:r>
+    </w:p>
+    <w:p>
+      <w:pPr>
+        <w:ind w:left="360"/>
+        <w:rPr>
+          <w:b/>
+          <w:bCs/>
+          <w:sz w:val="24"/>
+          <w:szCs w:val="24"/>
+        </w:rPr>
+      </w:pPr>
+      <w:r>
+        <w:rPr>
+          <w:b/>
+          <w:bCs/>
+          <w:sz w:val="24"/>
+          <w:szCs w:val="24"/>
+        </w:rPr>
+        <w:tab/>
+      </w:r>
+      <w:r>
+        <w:rPr>
+          <w:b/>
+          <w:bCs/>
+          <w:sz w:val="24"/>
+          <w:szCs w:val="24"/>
+        </w:rPr>
+        <w:tab/>
+        <w:t>815, 15, 'Ryan Buchanan', SYSDATE, 'Ryan Buchanan', SYSDATE);</w:t>
+      </w:r>
     </w:p>
     <w:p>
       <w:pPr>
@@ -313,12 +401,412 @@
     </w:p>
     <w:p>
       <w:pPr>
-        <w:rPr>
-          <w:bCs/>
-          <w:sz w:val="24"/>
-          <w:szCs w:val="24"/>
-        </w:rPr>
-      </w:pPr>
+        <w:ind w:left="360"/>
+        <w:rPr>
+          <w:b/>
+          <w:bCs/>
+          <w:sz w:val="24"/>
+          <w:szCs w:val="24"/>
+        </w:rPr>
+      </w:pPr>
+      <w:r>
+        <w:rPr>
+          <w:b/>
+          <w:bCs/>
+          <w:sz w:val="24"/>
+          <w:szCs w:val="24"/>
+        </w:rPr>
+        <w:t>INSERT ALL</w:t>
+      </w:r>
+    </w:p>
+    <w:p>
+      <w:pPr>
+        <w:ind w:left="360"/>
+        <w:rPr>
+          <w:b/>
+          <w:bCs/>
+          <w:sz w:val="24"/>
+          <w:szCs w:val="24"/>
+        </w:rPr>
+      </w:pPr>
+      <w:r>
+        <w:rPr>
+          <w:b/>
+          <w:bCs/>
+          <w:sz w:val="24"/>
+          <w:szCs w:val="24"/>
+        </w:rPr>
+        <w:tab/>
+        <w:t xml:space="preserve">INTO ENROLLMENT (STUDENT_ID, SECTION_ID, ENROLL_DATE,  </w:t>
+      </w:r>
+    </w:p>
+    <w:p>
+      <w:pPr>
+        <w:ind w:left="360"/>
+        <w:rPr>
+          <w:b/>
+          <w:bCs/>
+          <w:sz w:val="24"/>
+          <w:szCs w:val="24"/>
+        </w:rPr>
+      </w:pPr>
+      <w:r>
+        <w:rPr>
+          <w:b/>
+          <w:bCs/>
+          <w:sz w:val="24"/>
+          <w:szCs w:val="24"/>
+        </w:rPr>
+        <w:tab/>
+      </w:r>
+      <w:r>
+        <w:rPr>
+          <w:b/>
+          <w:bCs/>
+          <w:sz w:val="24"/>
+          <w:szCs w:val="24"/>
+        </w:rPr>
+        <w:tab/>
+      </w:r>
+      <w:r>
+        <w:rPr>
+          <w:b/>
+          <w:bCs/>
+          <w:sz w:val="24"/>
+          <w:szCs w:val="24"/>
+        </w:rPr>
+        <w:tab/>
+      </w:r>
+      <w:r>
+        <w:rPr>
+          <w:b/>
+          <w:bCs/>
+          <w:sz w:val="24"/>
+          <w:szCs w:val="24"/>
+        </w:rPr>
+        <w:tab/>
+      </w:r>
+      <w:r>
+        <w:rPr>
+          <w:b/>
+          <w:bCs/>
+          <w:sz w:val="24"/>
+          <w:szCs w:val="24"/>
+        </w:rPr>
+        <w:t>CREATED_BY, CREATED_DATE, MODIFIED_BY, MODIFIED_DATE)</w:t>
+      </w:r>
+    </w:p>
+    <w:p>
+      <w:pPr>
+        <w:ind w:left="360"/>
+        <w:rPr>
+          <w:b/>
+          <w:bCs/>
+          <w:sz w:val="24"/>
+          <w:szCs w:val="24"/>
+        </w:rPr>
+      </w:pPr>
+      <w:r>
+        <w:rPr>
+          <w:b/>
+          <w:bCs/>
+          <w:sz w:val="24"/>
+          <w:szCs w:val="24"/>
+        </w:rPr>
+        <w:tab/>
+        <w:t>VALUES (375, 48, SYSDATE, 'Ryan Buchanan', SYSDATE, 'Ryan Buchanan', SYSDATE)</w:t>
+      </w:r>
+    </w:p>
+    <w:p>
+      <w:pPr>
+        <w:ind w:left="360"/>
+        <w:rPr>
+          <w:b/>
+          <w:bCs/>
+          <w:sz w:val="24"/>
+          <w:szCs w:val="24"/>
+        </w:rPr>
+      </w:pPr>
+      <w:r>
+        <w:rPr>
+          <w:b/>
+          <w:bCs/>
+          <w:sz w:val="24"/>
+          <w:szCs w:val="24"/>
+        </w:rPr>
+        <w:tab/>
+        <w:t xml:space="preserve">INTO ENROLLMENT (STUDENT_ID, SECTION_ID, ENROLL_DATE,  </w:t>
+      </w:r>
+    </w:p>
+    <w:p>
+      <w:pPr>
+        <w:ind w:left="360"/>
+        <w:rPr>
+          <w:b/>
+          <w:bCs/>
+          <w:sz w:val="24"/>
+          <w:szCs w:val="24"/>
+        </w:rPr>
+      </w:pPr>
+      <w:r>
+        <w:rPr>
+          <w:b/>
+          <w:bCs/>
+          <w:sz w:val="24"/>
+          <w:szCs w:val="24"/>
+        </w:rPr>
+        <w:tab/>
+      </w:r>
+      <w:r>
+        <w:rPr>
+          <w:b/>
+          <w:bCs/>
+          <w:sz w:val="24"/>
+          <w:szCs w:val="24"/>
+        </w:rPr>
+        <w:tab/>
+      </w:r>
+      <w:r>
+        <w:rPr>
+          <w:b/>
+          <w:bCs/>
+          <w:sz w:val="24"/>
+          <w:szCs w:val="24"/>
+        </w:rPr>
+        <w:tab/>
+      </w:r>
+      <w:r>
+        <w:rPr>
+          <w:b/>
+          <w:bCs/>
+          <w:sz w:val="24"/>
+          <w:szCs w:val="24"/>
+        </w:rPr>
+        <w:tab/>
+        <w:t>CREATED_BY, CREATED_DATE, MODIFIED_BY, MODIFIED_DATE)</w:t>
+      </w:r>
+    </w:p>
+    <w:p>
+      <w:pPr>
+        <w:ind w:left="360"/>
+        <w:rPr>
+          <w:b/>
+          <w:bCs/>
+          <w:sz w:val="24"/>
+          <w:szCs w:val="24"/>
+        </w:rPr>
+      </w:pPr>
+      <w:r>
+        <w:rPr>
+          <w:b/>
+          <w:bCs/>
+          <w:sz w:val="24"/>
+          <w:szCs w:val="24"/>
+        </w:rPr>
+        <w:tab/>
+        <w:t>VALUES (137, 48, SYSDATE, 'Ryan Buchanan', SYSDATE, 'Ryan Buchanan', SYSDATE)</w:t>
+      </w:r>
+    </w:p>
+    <w:p>
+      <w:pPr>
+        <w:ind w:left="360"/>
+        <w:rPr>
+          <w:b/>
+          <w:bCs/>
+          <w:sz w:val="24"/>
+          <w:szCs w:val="24"/>
+        </w:rPr>
+      </w:pPr>
+      <w:r>
+        <w:rPr>
+          <w:b/>
+          <w:bCs/>
+          <w:sz w:val="24"/>
+          <w:szCs w:val="24"/>
+        </w:rPr>
+        <w:tab/>
+        <w:t xml:space="preserve">INTO ENROLLMENT (STUDENT_ID, SECTION_ID, ENROLL_DATE,  </w:t>
+      </w:r>
+    </w:p>
+    <w:p>
+      <w:pPr>
+        <w:ind w:left="360"/>
+        <w:rPr>
+          <w:b/>
+          <w:bCs/>
+          <w:sz w:val="24"/>
+          <w:szCs w:val="24"/>
+        </w:rPr>
+      </w:pPr>
+      <w:r>
+        <w:rPr>
+          <w:b/>
+          <w:bCs/>
+          <w:sz w:val="24"/>
+          <w:szCs w:val="24"/>
+        </w:rPr>
+        <w:tab/>
+      </w:r>
+      <w:r>
+        <w:rPr>
+          <w:b/>
+          <w:bCs/>
+          <w:sz w:val="24"/>
+          <w:szCs w:val="24"/>
+        </w:rPr>
+        <w:tab/>
+      </w:r>
+      <w:r>
+        <w:rPr>
+          <w:b/>
+          <w:bCs/>
+          <w:sz w:val="24"/>
+          <w:szCs w:val="24"/>
+        </w:rPr>
+        <w:tab/>
+      </w:r>
+      <w:r>
+        <w:rPr>
+          <w:b/>
+          <w:bCs/>
+          <w:sz w:val="24"/>
+          <w:szCs w:val="24"/>
+        </w:rPr>
+        <w:tab/>
+        <w:t>CREATED_BY, CREATED_DATE, MODIFIED_BY, MODIFIED_DATE)</w:t>
+      </w:r>
+    </w:p>
+    <w:p>
+      <w:pPr>
+        <w:ind w:left="360"/>
+        <w:rPr>
+          <w:b/>
+          <w:bCs/>
+          <w:sz w:val="24"/>
+          <w:szCs w:val="24"/>
+        </w:rPr>
+      </w:pPr>
+      <w:r>
+        <w:rPr>
+          <w:b/>
+          <w:bCs/>
+          <w:sz w:val="24"/>
+          <w:szCs w:val="24"/>
+        </w:rPr>
+        <w:lastRenderedPageBreak/>
+        <w:tab/>
+        <w:t>VALUES (266, 48, SYSDATE, 'Ryan Buchanan', SYSDATE, 'Ryan Buchanan', SYSDATE)</w:t>
+      </w:r>
+    </w:p>
+    <w:p>
+      <w:pPr>
+        <w:ind w:left="360"/>
+        <w:rPr>
+          <w:b/>
+          <w:bCs/>
+          <w:sz w:val="24"/>
+          <w:szCs w:val="24"/>
+        </w:rPr>
+      </w:pPr>
+      <w:r>
+        <w:rPr>
+          <w:b/>
+          <w:bCs/>
+          <w:sz w:val="24"/>
+          <w:szCs w:val="24"/>
+        </w:rPr>
+        <w:tab/>
+        <w:t xml:space="preserve">INTO ENROLLMENT (STUDENT_ID, SECTION_ID, ENROLL_DATE,  </w:t>
+      </w:r>
+    </w:p>
+    <w:p>
+      <w:pPr>
+        <w:ind w:left="360"/>
+        <w:rPr>
+          <w:b/>
+          <w:bCs/>
+          <w:sz w:val="24"/>
+          <w:szCs w:val="24"/>
+        </w:rPr>
+      </w:pPr>
+      <w:r>
+        <w:rPr>
+          <w:b/>
+          <w:bCs/>
+          <w:sz w:val="24"/>
+          <w:szCs w:val="24"/>
+        </w:rPr>
+        <w:tab/>
+      </w:r>
+      <w:r>
+        <w:rPr>
+          <w:b/>
+          <w:bCs/>
+          <w:sz w:val="24"/>
+          <w:szCs w:val="24"/>
+        </w:rPr>
+        <w:tab/>
+      </w:r>
+      <w:r>
+        <w:rPr>
+          <w:b/>
+          <w:bCs/>
+          <w:sz w:val="24"/>
+          <w:szCs w:val="24"/>
+        </w:rPr>
+        <w:tab/>
+      </w:r>
+      <w:r>
+        <w:rPr>
+          <w:b/>
+          <w:bCs/>
+          <w:sz w:val="24"/>
+          <w:szCs w:val="24"/>
+        </w:rPr>
+        <w:tab/>
+        <w:t>CREATED_BY, CREATED_DATE, MODIFIED_BY, MODIFIED_DATE)</w:t>
+      </w:r>
+    </w:p>
+    <w:p>
+      <w:pPr>
+        <w:ind w:left="360"/>
+        <w:rPr>
+          <w:b/>
+          <w:bCs/>
+          <w:sz w:val="24"/>
+          <w:szCs w:val="24"/>
+        </w:rPr>
+      </w:pPr>
+      <w:r>
+        <w:rPr>
+          <w:b/>
+          <w:bCs/>
+          <w:sz w:val="24"/>
+          <w:szCs w:val="24"/>
+        </w:rPr>
+        <w:tab/>
+        <w:t>VALUES (382, 48, SYSDATE, 'Ryan Buchanan', SYSDATE, 'Ryan Buchanan', SYSDATE)</w:t>
+      </w:r>
+    </w:p>
+    <w:p>
+      <w:pPr>
+        <w:ind w:left="360"/>
+        <w:rPr>
+          <w:b/>
+          <w:bCs/>
+          <w:sz w:val="24"/>
+          <w:szCs w:val="24"/>
+        </w:rPr>
+      </w:pPr>
+      <w:r>
+        <w:rPr>
+          <w:b/>
+          <w:bCs/>
+          <w:sz w:val="24"/>
+          <w:szCs w:val="24"/>
+        </w:rPr>
+        <w:t>SELECT * FROM DUAL;</w:t>
+      </w:r>
     </w:p>
     <w:p>
       <w:pPr>
@@ -369,35 +857,130 @@
           <w:szCs w:val="24"/>
         </w:rPr>
         <w:br/>
-        <w:t xml:space="preserve">First remove all grades for student 147, section 120 and then remove </w:t>
-      </w:r>
-      <w:proofErr w:type="spellStart"/>
-      <w:r>
-        <w:rPr>
-          <w:bCs/>
-          <w:sz w:val="24"/>
-          <w:szCs w:val="24"/>
-        </w:rPr>
-        <w:t>remove</w:t>
-      </w:r>
-      <w:proofErr w:type="spellEnd"/>
-      <w:r>
-        <w:rPr>
-          <w:bCs/>
-          <w:sz w:val="24"/>
-          <w:szCs w:val="24"/>
-        </w:rPr>
-        <w:t xml:space="preserve"> the enrollment for student 147, section 120.  (Use two DELETE statements).</w:t>
-      </w:r>
-    </w:p>
-    <w:p>
-      <w:pPr>
-        <w:rPr>
-          <w:bCs/>
-          <w:sz w:val="24"/>
-          <w:szCs w:val="24"/>
-        </w:rPr>
-      </w:pPr>
+        <w:t>First remove all grades for student 147, section 120 and then remove remove the enrollment for student 147, section 120.  (Use two DELETE statements).</w:t>
+      </w:r>
+    </w:p>
+    <w:p>
+      <w:pPr>
+        <w:ind w:left="360"/>
+        <w:rPr>
+          <w:b/>
+          <w:bCs/>
+          <w:sz w:val="24"/>
+          <w:szCs w:val="24"/>
+        </w:rPr>
+      </w:pPr>
+      <w:r>
+        <w:rPr>
+          <w:b/>
+          <w:bCs/>
+          <w:sz w:val="24"/>
+          <w:szCs w:val="24"/>
+        </w:rPr>
+        <w:t>DELETE FROM GRADE</w:t>
+      </w:r>
+    </w:p>
+    <w:p>
+      <w:pPr>
+        <w:ind w:left="360"/>
+        <w:rPr>
+          <w:b/>
+          <w:bCs/>
+          <w:sz w:val="24"/>
+          <w:szCs w:val="24"/>
+        </w:rPr>
+      </w:pPr>
+      <w:r>
+        <w:rPr>
+          <w:b/>
+          <w:bCs/>
+          <w:sz w:val="24"/>
+          <w:szCs w:val="24"/>
+        </w:rPr>
+        <w:t xml:space="preserve">WHERE STUDENT_ID = 147 </w:t>
+      </w:r>
+    </w:p>
+    <w:p>
+      <w:pPr>
+        <w:ind w:left="360"/>
+        <w:rPr>
+          <w:b/>
+          <w:bCs/>
+          <w:sz w:val="24"/>
+          <w:szCs w:val="24"/>
+        </w:rPr>
+      </w:pPr>
+      <w:r>
+        <w:rPr>
+          <w:b/>
+          <w:bCs/>
+          <w:sz w:val="24"/>
+          <w:szCs w:val="24"/>
+        </w:rPr>
+        <w:tab/>
+        <w:t>AND SECTION_ID = 120;</w:t>
+      </w:r>
+    </w:p>
+    <w:p>
+      <w:pPr>
+        <w:ind w:left="360"/>
+        <w:rPr>
+          <w:b/>
+          <w:bCs/>
+          <w:sz w:val="24"/>
+          <w:szCs w:val="24"/>
+        </w:rPr>
+      </w:pPr>
+      <w:r>
+        <w:rPr>
+          <w:b/>
+          <w:bCs/>
+          <w:sz w:val="24"/>
+          <w:szCs w:val="24"/>
+        </w:rPr>
+        <w:t xml:space="preserve">DELETE FROM ENROLLMENT </w:t>
+      </w:r>
+    </w:p>
+    <w:p>
+      <w:pPr>
+        <w:ind w:left="360"/>
+        <w:rPr>
+          <w:b/>
+          <w:bCs/>
+          <w:sz w:val="24"/>
+          <w:szCs w:val="24"/>
+        </w:rPr>
+      </w:pPr>
+      <w:r>
+        <w:rPr>
+          <w:b/>
+          <w:bCs/>
+          <w:sz w:val="24"/>
+          <w:szCs w:val="24"/>
+        </w:rPr>
+        <w:t>WHERE STUDENT_ID = 147</w:t>
+      </w:r>
+    </w:p>
+    <w:p>
+      <w:pPr>
+        <w:ind w:left="360"/>
+        <w:rPr>
+          <w:b/>
+          <w:bCs/>
+          <w:sz w:val="24"/>
+          <w:szCs w:val="24"/>
+        </w:rPr>
+      </w:pPr>
+      <w:r>
+        <w:rPr>
+          <w:b/>
+          <w:bCs/>
+          <w:sz w:val="24"/>
+          <w:szCs w:val="24"/>
+        </w:rPr>
+        <w:tab/>
+        <w:t>AND SECTION_ID = 120;</w:t>
+      </w:r>
     </w:p>
     <w:p>
       <w:pPr>
@@ -435,6 +1018,137 @@
     </w:p>
     <w:p>
       <w:pPr>
+        <w:ind w:left="360"/>
+        <w:rPr>
+          <w:b/>
+          <w:bCs/>
+          <w:sz w:val="24"/>
+          <w:szCs w:val="24"/>
+        </w:rPr>
+      </w:pPr>
+      <w:r>
+        <w:rPr>
+          <w:b/>
+          <w:bCs/>
+          <w:sz w:val="24"/>
+          <w:szCs w:val="24"/>
+        </w:rPr>
+        <w:t>DELETE FROM GRADE</w:t>
+      </w:r>
+    </w:p>
+    <w:p>
+      <w:pPr>
+        <w:ind w:left="360"/>
+        <w:rPr>
+          <w:b/>
+          <w:bCs/>
+          <w:sz w:val="24"/>
+          <w:szCs w:val="24"/>
+        </w:rPr>
+      </w:pPr>
+      <w:r>
+        <w:rPr>
+          <w:b/>
+          <w:bCs/>
+          <w:sz w:val="24"/>
+          <w:szCs w:val="24"/>
+        </w:rPr>
+        <w:t xml:space="preserve">WHERE STUDENT_ID = 180 </w:t>
+      </w:r>
+    </w:p>
+    <w:p>
+      <w:pPr>
+        <w:ind w:left="360"/>
+        <w:rPr>
+          <w:b/>
+          <w:bCs/>
+          <w:sz w:val="24"/>
+          <w:szCs w:val="24"/>
+        </w:rPr>
+      </w:pPr>
+      <w:r>
+        <w:rPr>
+          <w:b/>
+          <w:bCs/>
+          <w:sz w:val="24"/>
+          <w:szCs w:val="24"/>
+        </w:rPr>
+        <w:tab/>
+        <w:t>AND SECTION_ID = 119;</w:t>
+      </w:r>
+    </w:p>
+    <w:p>
+      <w:pPr>
+        <w:ind w:left="360"/>
+        <w:rPr>
+          <w:b/>
+          <w:bCs/>
+          <w:sz w:val="24"/>
+          <w:szCs w:val="24"/>
+        </w:rPr>
+      </w:pPr>
+      <w:r>
+        <w:rPr>
+          <w:b/>
+          <w:bCs/>
+          <w:sz w:val="24"/>
+          <w:szCs w:val="24"/>
+        </w:rPr>
+        <w:t xml:space="preserve">DELETE FROM ENROLLMENT </w:t>
+      </w:r>
+    </w:p>
+    <w:p>
+      <w:pPr>
+        <w:ind w:left="360"/>
+        <w:rPr>
+          <w:b/>
+          <w:bCs/>
+          <w:sz w:val="24"/>
+          <w:szCs w:val="24"/>
+        </w:rPr>
+      </w:pPr>
+      <w:r>
+        <w:rPr>
+          <w:b/>
+          <w:bCs/>
+          <w:sz w:val="24"/>
+          <w:szCs w:val="24"/>
+        </w:rPr>
+        <w:t>WHERE STUDENT_ID = 180</w:t>
+      </w:r>
+    </w:p>
+    <w:p>
+      <w:pPr>
+        <w:ind w:left="360"/>
+        <w:rPr>
+          <w:b/>
+          <w:bCs/>
+          <w:sz w:val="24"/>
+          <w:szCs w:val="24"/>
+        </w:rPr>
+      </w:pPr>
+      <w:r>
+        <w:rPr>
+          <w:b/>
+          <w:bCs/>
+          <w:sz w:val="24"/>
+          <w:szCs w:val="24"/>
+        </w:rPr>
+        <w:tab/>
+        <w:t>AND SECTION_ID = 119;</w:t>
+      </w:r>
+    </w:p>
+    <w:p>
+      <w:pPr>
+        <w:rPr>
+          <w:bCs/>
+          <w:sz w:val="24"/>
+          <w:szCs w:val="24"/>
+        </w:rPr>
+      </w:pPr>
+    </w:p>
+    <w:p>
+      <w:pPr>
         <w:rPr>
           <w:bCs/>
           <w:sz w:val="24"/>
@@ -473,17 +1187,69 @@
           <w:sz w:val="24"/>
           <w:szCs w:val="24"/>
         </w:rPr>
+        <w:lastRenderedPageBreak/>
         <w:t>Change Mr. Locke's (ID 815) phone number to be 4815162342.</w:t>
       </w:r>
     </w:p>
     <w:p>
       <w:pPr>
-        <w:rPr>
-          <w:bCs/>
-          <w:sz w:val="24"/>
-          <w:szCs w:val="24"/>
-        </w:rPr>
-      </w:pPr>
+        <w:ind w:left="360"/>
+        <w:rPr>
+          <w:b/>
+          <w:bCs/>
+          <w:sz w:val="24"/>
+          <w:szCs w:val="24"/>
+        </w:rPr>
+      </w:pPr>
+      <w:r>
+        <w:rPr>
+          <w:b/>
+          <w:bCs/>
+          <w:sz w:val="24"/>
+          <w:szCs w:val="24"/>
+        </w:rPr>
+        <w:t xml:space="preserve">UPDATE INSTRUCTOR </w:t>
+      </w:r>
+    </w:p>
+    <w:p>
+      <w:pPr>
+        <w:ind w:left="360"/>
+        <w:rPr>
+          <w:b/>
+          <w:bCs/>
+          <w:sz w:val="24"/>
+          <w:szCs w:val="24"/>
+        </w:rPr>
+      </w:pPr>
+      <w:r>
+        <w:rPr>
+          <w:b/>
+          <w:bCs/>
+          <w:sz w:val="24"/>
+          <w:szCs w:val="24"/>
+        </w:rPr>
+        <w:t>SET PHONE = '4815162342'</w:t>
+      </w:r>
+    </w:p>
+    <w:p>
+      <w:pPr>
+        <w:ind w:left="360"/>
+        <w:rPr>
+          <w:b/>
+          <w:bCs/>
+          <w:sz w:val="24"/>
+          <w:szCs w:val="24"/>
+        </w:rPr>
+      </w:pPr>
+      <w:r>
+        <w:rPr>
+          <w:b/>
+          <w:bCs/>
+          <w:sz w:val="24"/>
+          <w:szCs w:val="24"/>
+        </w:rPr>
+        <w:t>WHERE INSTRUCTOR_ID = 815;</w:t>
+      </w:r>
     </w:p>
     <w:p>
       <w:pPr>
@@ -521,12 +1287,105 @@
     </w:p>
     <w:p>
       <w:pPr>
-        <w:rPr>
-          <w:bCs/>
-          <w:sz w:val="24"/>
-          <w:szCs w:val="24"/>
-        </w:rPr>
-      </w:pPr>
+        <w:ind w:left="360"/>
+        <w:rPr>
+          <w:b/>
+          <w:bCs/>
+          <w:sz w:val="24"/>
+          <w:szCs w:val="24"/>
+        </w:rPr>
+      </w:pPr>
+      <w:r>
+        <w:rPr>
+          <w:b/>
+          <w:bCs/>
+          <w:sz w:val="24"/>
+          <w:szCs w:val="24"/>
+        </w:rPr>
+        <w:t xml:space="preserve">UPDATE GRADE </w:t>
+      </w:r>
+    </w:p>
+    <w:p>
+      <w:pPr>
+        <w:ind w:left="360"/>
+        <w:rPr>
+          <w:b/>
+          <w:bCs/>
+          <w:sz w:val="24"/>
+          <w:szCs w:val="24"/>
+        </w:rPr>
+      </w:pPr>
+      <w:r>
+        <w:rPr>
+          <w:b/>
+          <w:bCs/>
+          <w:sz w:val="24"/>
+          <w:szCs w:val="24"/>
+        </w:rPr>
+        <w:t>SET NUMERIC_GRADE = 100</w:t>
+      </w:r>
+    </w:p>
+    <w:p>
+      <w:pPr>
+        <w:ind w:left="360"/>
+        <w:rPr>
+          <w:b/>
+          <w:bCs/>
+          <w:sz w:val="24"/>
+          <w:szCs w:val="24"/>
+        </w:rPr>
+      </w:pPr>
+      <w:r>
+        <w:rPr>
+          <w:b/>
+          <w:bCs/>
+          <w:sz w:val="24"/>
+          <w:szCs w:val="24"/>
+        </w:rPr>
+        <w:t>WHERE GRADE_TYPE_CODE = 'HM'</w:t>
+      </w:r>
+    </w:p>
+    <w:p>
+      <w:pPr>
+        <w:ind w:left="360"/>
+        <w:rPr>
+          <w:b/>
+          <w:bCs/>
+          <w:sz w:val="24"/>
+          <w:szCs w:val="24"/>
+        </w:rPr>
+      </w:pPr>
+      <w:r>
+        <w:rPr>
+          <w:b/>
+          <w:bCs/>
+          <w:sz w:val="24"/>
+          <w:szCs w:val="24"/>
+        </w:rPr>
+        <w:tab/>
+        <w:t>AND GRADE_CODE_OCCURRENCE = 1</w:t>
+      </w:r>
+    </w:p>
+    <w:p>
+      <w:pPr>
+        <w:ind w:left="360"/>
+        <w:rPr>
+          <w:b/>
+          <w:bCs/>
+          <w:sz w:val="24"/>
+          <w:szCs w:val="24"/>
+        </w:rPr>
+      </w:pPr>
+      <w:r>
+        <w:rPr>
+          <w:b/>
+          <w:bCs/>
+          <w:sz w:val="24"/>
+          <w:szCs w:val="24"/>
+        </w:rPr>
+        <w:tab/>
+        <w:t>AND SECTION_ID = 119;</w:t>
+      </w:r>
     </w:p>
     <w:p>
       <w:pPr>
@@ -564,12 +1423,84 @@
     </w:p>
     <w:p>
       <w:pPr>
-        <w:rPr>
-          <w:bCs/>
-          <w:sz w:val="24"/>
-          <w:szCs w:val="24"/>
-        </w:rPr>
-      </w:pPr>
+        <w:ind w:left="360"/>
+        <w:rPr>
+          <w:b/>
+          <w:bCs/>
+          <w:sz w:val="24"/>
+          <w:szCs w:val="24"/>
+        </w:rPr>
+      </w:pPr>
+      <w:r>
+        <w:rPr>
+          <w:b/>
+          <w:bCs/>
+          <w:sz w:val="24"/>
+          <w:szCs w:val="24"/>
+        </w:rPr>
+        <w:t xml:space="preserve">UPDATE GRADE </w:t>
+      </w:r>
+    </w:p>
+    <w:p>
+      <w:pPr>
+        <w:ind w:left="360"/>
+        <w:rPr>
+          <w:b/>
+          <w:bCs/>
+          <w:sz w:val="24"/>
+          <w:szCs w:val="24"/>
+        </w:rPr>
+      </w:pPr>
+      <w:r>
+        <w:rPr>
+          <w:b/>
+          <w:bCs/>
+          <w:sz w:val="24"/>
+          <w:szCs w:val="24"/>
+        </w:rPr>
+        <w:t>SET NUMERIC_GRADE = NUMERIC_GRADE * 1.1</w:t>
+      </w:r>
+    </w:p>
+    <w:p>
+      <w:pPr>
+        <w:ind w:left="360"/>
+        <w:rPr>
+          <w:b/>
+          <w:bCs/>
+          <w:sz w:val="24"/>
+          <w:szCs w:val="24"/>
+        </w:rPr>
+      </w:pPr>
+      <w:r>
+        <w:rPr>
+          <w:b/>
+          <w:bCs/>
+          <w:sz w:val="24"/>
+          <w:szCs w:val="24"/>
+        </w:rPr>
+        <w:t>WHERE GRADE_TYPE_CODE = 'FI'</w:t>
+      </w:r>
+    </w:p>
+    <w:p>
+      <w:pPr>
+        <w:ind w:left="360"/>
+        <w:rPr>
+          <w:b/>
+          <w:bCs/>
+          <w:sz w:val="24"/>
+          <w:szCs w:val="24"/>
+        </w:rPr>
+      </w:pPr>
+      <w:r>
+        <w:rPr>
+          <w:b/>
+          <w:bCs/>
+          <w:sz w:val="24"/>
+          <w:szCs w:val="24"/>
+        </w:rPr>
+        <w:tab/>
+        <w:t>AND SECTION_ID = 119;</w:t>
+      </w:r>
     </w:p>
     <w:p>
       <w:pPr>
@@ -607,12 +1538,318 @@
     </w:p>
     <w:p>
       <w:pPr>
-        <w:rPr>
-          <w:bCs/>
-          <w:sz w:val="24"/>
-          <w:szCs w:val="24"/>
-        </w:rPr>
-      </w:pPr>
+        <w:ind w:left="360"/>
+        <w:rPr>
+          <w:b/>
+          <w:bCs/>
+          <w:sz w:val="24"/>
+          <w:szCs w:val="24"/>
+        </w:rPr>
+      </w:pPr>
+      <w:r>
+        <w:rPr>
+          <w:b/>
+          <w:bCs/>
+          <w:sz w:val="24"/>
+          <w:szCs w:val="24"/>
+        </w:rPr>
+        <w:t>SELECT s.section_id, s.location, COUNT(</w:t>
+      </w:r>
+      <w:proofErr w:type="gramStart"/>
+      <w:r>
+        <w:rPr>
+          <w:b/>
+          <w:bCs/>
+          <w:sz w:val="24"/>
+          <w:szCs w:val="24"/>
+        </w:rPr>
+        <w:t>e.student</w:t>
+      </w:r>
+      <w:proofErr w:type="gramEnd"/>
+      <w:r>
+        <w:rPr>
+          <w:b/>
+          <w:bCs/>
+          <w:sz w:val="24"/>
+          <w:szCs w:val="24"/>
+        </w:rPr>
+        <w:t>_id)</w:t>
+      </w:r>
+    </w:p>
+    <w:p>
+      <w:pPr>
+        <w:ind w:left="360"/>
+        <w:rPr>
+          <w:b/>
+          <w:bCs/>
+          <w:sz w:val="24"/>
+          <w:szCs w:val="24"/>
+        </w:rPr>
+      </w:pPr>
+      <w:r>
+        <w:rPr>
+          <w:b/>
+          <w:bCs/>
+          <w:sz w:val="24"/>
+          <w:szCs w:val="24"/>
+        </w:rPr>
+        <w:tab/>
+        <w:t>FROM SECTION s</w:t>
+      </w:r>
+    </w:p>
+    <w:p>
+      <w:pPr>
+        <w:ind w:left="360"/>
+        <w:rPr>
+          <w:b/>
+          <w:bCs/>
+          <w:sz w:val="24"/>
+          <w:szCs w:val="24"/>
+        </w:rPr>
+      </w:pPr>
+      <w:r>
+        <w:rPr>
+          <w:b/>
+          <w:bCs/>
+          <w:sz w:val="24"/>
+          <w:szCs w:val="24"/>
+        </w:rPr>
+        <w:t>JOIN enrollment e</w:t>
+      </w:r>
+    </w:p>
+    <w:p>
+      <w:pPr>
+        <w:ind w:left="360"/>
+        <w:rPr>
+          <w:b/>
+          <w:bCs/>
+          <w:sz w:val="24"/>
+          <w:szCs w:val="24"/>
+        </w:rPr>
+      </w:pPr>
+      <w:r>
+        <w:rPr>
+          <w:b/>
+          <w:bCs/>
+          <w:sz w:val="24"/>
+          <w:szCs w:val="24"/>
+        </w:rPr>
+        <w:tab/>
+        <w:t xml:space="preserve">ON </w:t>
+      </w:r>
+      <w:proofErr w:type="gramStart"/>
+      <w:r>
+        <w:rPr>
+          <w:b/>
+          <w:bCs/>
+          <w:sz w:val="24"/>
+          <w:szCs w:val="24"/>
+        </w:rPr>
+        <w:t>s.section</w:t>
+      </w:r>
+      <w:proofErr w:type="gramEnd"/>
+      <w:r>
+        <w:rPr>
+          <w:b/>
+          <w:bCs/>
+          <w:sz w:val="24"/>
+          <w:szCs w:val="24"/>
+        </w:rPr>
+        <w:t>_id = e.section_id</w:t>
+      </w:r>
+    </w:p>
+    <w:p>
+      <w:pPr>
+        <w:ind w:left="360"/>
+        <w:rPr>
+          <w:b/>
+          <w:bCs/>
+          <w:sz w:val="24"/>
+          <w:szCs w:val="24"/>
+        </w:rPr>
+      </w:pPr>
+      <w:r>
+        <w:rPr>
+          <w:b/>
+          <w:bCs/>
+          <w:sz w:val="24"/>
+          <w:szCs w:val="24"/>
+        </w:rPr>
+        <w:t xml:space="preserve">WHERE </w:t>
+      </w:r>
+      <w:proofErr w:type="gramStart"/>
+      <w:r>
+        <w:rPr>
+          <w:b/>
+          <w:bCs/>
+          <w:sz w:val="24"/>
+          <w:szCs w:val="24"/>
+        </w:rPr>
+        <w:t>s.course</w:t>
+      </w:r>
+      <w:proofErr w:type="gramEnd"/>
+      <w:r>
+        <w:rPr>
+          <w:b/>
+          <w:bCs/>
+          <w:sz w:val="24"/>
+          <w:szCs w:val="24"/>
+        </w:rPr>
+        <w:t xml:space="preserve">_no IN </w:t>
+      </w:r>
+    </w:p>
+    <w:p>
+      <w:pPr>
+        <w:ind w:left="360"/>
+        <w:rPr>
+          <w:b/>
+          <w:bCs/>
+          <w:sz w:val="24"/>
+          <w:szCs w:val="24"/>
+        </w:rPr>
+      </w:pPr>
+      <w:r>
+        <w:rPr>
+          <w:b/>
+          <w:bCs/>
+          <w:sz w:val="24"/>
+          <w:szCs w:val="24"/>
+        </w:rPr>
+        <w:tab/>
+        <w:t>(SELECT course_no</w:t>
+      </w:r>
+    </w:p>
+    <w:p>
+      <w:pPr>
+        <w:ind w:left="360"/>
+        <w:rPr>
+          <w:b/>
+          <w:bCs/>
+          <w:sz w:val="24"/>
+          <w:szCs w:val="24"/>
+        </w:rPr>
+      </w:pPr>
+      <w:r>
+        <w:rPr>
+          <w:b/>
+          <w:bCs/>
+          <w:sz w:val="24"/>
+          <w:szCs w:val="24"/>
+        </w:rPr>
+        <w:tab/>
+      </w:r>
+      <w:r>
+        <w:rPr>
+          <w:b/>
+          <w:bCs/>
+          <w:sz w:val="24"/>
+          <w:szCs w:val="24"/>
+        </w:rPr>
+        <w:tab/>
+        <w:t>FROM course</w:t>
+      </w:r>
+    </w:p>
+    <w:p>
+      <w:pPr>
+        <w:ind w:left="360"/>
+        <w:rPr>
+          <w:b/>
+          <w:bCs/>
+          <w:sz w:val="24"/>
+          <w:szCs w:val="24"/>
+        </w:rPr>
+      </w:pPr>
+      <w:r>
+        <w:rPr>
+          <w:b/>
+          <w:bCs/>
+          <w:sz w:val="24"/>
+          <w:szCs w:val="24"/>
+        </w:rPr>
+        <w:lastRenderedPageBreak/>
+        <w:tab/>
+        <w:t>WHERE description LIKE '%Project Management%')</w:t>
+      </w:r>
+    </w:p>
+    <w:p>
+      <w:pPr>
+        <w:ind w:left="360"/>
+        <w:rPr>
+          <w:b/>
+          <w:bCs/>
+          <w:sz w:val="24"/>
+          <w:szCs w:val="24"/>
+        </w:rPr>
+      </w:pPr>
+      <w:r>
+        <w:rPr>
+          <w:b/>
+          <w:bCs/>
+          <w:sz w:val="24"/>
+          <w:szCs w:val="24"/>
+        </w:rPr>
+        <w:t xml:space="preserve">GROUP BY </w:t>
+      </w:r>
+      <w:proofErr w:type="gramStart"/>
+      <w:r>
+        <w:rPr>
+          <w:b/>
+          <w:bCs/>
+          <w:sz w:val="24"/>
+          <w:szCs w:val="24"/>
+        </w:rPr>
+        <w:t>s.section</w:t>
+      </w:r>
+      <w:proofErr w:type="gramEnd"/>
+      <w:r>
+        <w:rPr>
+          <w:b/>
+          <w:bCs/>
+          <w:sz w:val="24"/>
+          <w:szCs w:val="24"/>
+        </w:rPr>
+        <w:t>_id, s.location</w:t>
+      </w:r>
+    </w:p>
+    <w:p>
+      <w:pPr>
+        <w:ind w:left="360"/>
+        <w:rPr>
+          <w:b/>
+          <w:bCs/>
+          <w:sz w:val="24"/>
+          <w:szCs w:val="24"/>
+        </w:rPr>
+      </w:pPr>
+      <w:r>
+        <w:rPr>
+          <w:b/>
+          <w:bCs/>
+          <w:sz w:val="24"/>
+          <w:szCs w:val="24"/>
+        </w:rPr>
+        <w:t xml:space="preserve">ORDER BY </w:t>
+      </w:r>
+      <w:proofErr w:type="gramStart"/>
+      <w:r>
+        <w:rPr>
+          <w:b/>
+          <w:bCs/>
+          <w:sz w:val="24"/>
+          <w:szCs w:val="24"/>
+        </w:rPr>
+        <w:t>s.section</w:t>
+      </w:r>
+      <w:proofErr w:type="gramEnd"/>
+      <w:r>
+        <w:rPr>
+          <w:b/>
+          <w:bCs/>
+          <w:sz w:val="24"/>
+          <w:szCs w:val="24"/>
+        </w:rPr>
+        <w:t>_id;</w:t>
+      </w:r>
     </w:p>
     <w:p>
       <w:pPr>
@@ -650,12 +1887,486 @@
     </w:p>
     <w:p>
       <w:pPr>
-        <w:rPr>
-          <w:bCs/>
-          <w:sz w:val="24"/>
-          <w:szCs w:val="24"/>
-        </w:rPr>
-      </w:pPr>
+        <w:ind w:left="360"/>
+        <w:rPr>
+          <w:b/>
+          <w:bCs/>
+          <w:sz w:val="24"/>
+          <w:szCs w:val="24"/>
+        </w:rPr>
+      </w:pPr>
+      <w:r>
+        <w:rPr>
+          <w:b/>
+          <w:bCs/>
+          <w:sz w:val="24"/>
+          <w:szCs w:val="24"/>
+        </w:rPr>
+        <w:t xml:space="preserve">SELECT </w:t>
+      </w:r>
+      <w:proofErr w:type="spellStart"/>
+      <w:proofErr w:type="gramStart"/>
+      <w:r>
+        <w:rPr>
+          <w:b/>
+          <w:bCs/>
+          <w:sz w:val="24"/>
+          <w:szCs w:val="24"/>
+        </w:rPr>
+        <w:t>i.last</w:t>
+      </w:r>
+      <w:proofErr w:type="gramEnd"/>
+      <w:r>
+        <w:rPr>
+          <w:b/>
+          <w:bCs/>
+          <w:sz w:val="24"/>
+          <w:szCs w:val="24"/>
+        </w:rPr>
+        <w:t>_name</w:t>
+      </w:r>
+      <w:proofErr w:type="spellEnd"/>
+      <w:r>
+        <w:rPr>
+          <w:b/>
+          <w:bCs/>
+          <w:sz w:val="24"/>
+          <w:szCs w:val="24"/>
+        </w:rPr>
+        <w:t xml:space="preserve">, </w:t>
+      </w:r>
+      <w:proofErr w:type="spellStart"/>
+      <w:r>
+        <w:rPr>
+          <w:b/>
+          <w:bCs/>
+          <w:sz w:val="24"/>
+          <w:szCs w:val="24"/>
+        </w:rPr>
+        <w:t>i.first_name</w:t>
+      </w:r>
+      <w:proofErr w:type="spellEnd"/>
+      <w:r>
+        <w:rPr>
+          <w:b/>
+          <w:bCs/>
+          <w:sz w:val="24"/>
+          <w:szCs w:val="24"/>
+        </w:rPr>
+        <w:t xml:space="preserve">, </w:t>
+      </w:r>
+      <w:proofErr w:type="spellStart"/>
+      <w:r>
+        <w:rPr>
+          <w:b/>
+          <w:bCs/>
+          <w:sz w:val="24"/>
+          <w:szCs w:val="24"/>
+        </w:rPr>
+        <w:t>i.phone</w:t>
+      </w:r>
+      <w:proofErr w:type="spellEnd"/>
+    </w:p>
+    <w:p>
+      <w:pPr>
+        <w:ind w:left="360"/>
+        <w:rPr>
+          <w:b/>
+          <w:bCs/>
+          <w:sz w:val="24"/>
+          <w:szCs w:val="24"/>
+        </w:rPr>
+      </w:pPr>
+      <w:r>
+        <w:rPr>
+          <w:b/>
+          <w:bCs/>
+          <w:sz w:val="24"/>
+          <w:szCs w:val="24"/>
+        </w:rPr>
+        <w:tab/>
+        <w:t xml:space="preserve">FROM instructor </w:t>
+      </w:r>
+      <w:proofErr w:type="spellStart"/>
+      <w:r>
+        <w:rPr>
+          <w:b/>
+          <w:bCs/>
+          <w:sz w:val="24"/>
+          <w:szCs w:val="24"/>
+        </w:rPr>
+        <w:t>i</w:t>
+      </w:r>
+      <w:proofErr w:type="spellEnd"/>
+    </w:p>
+    <w:p>
+      <w:pPr>
+        <w:ind w:left="360"/>
+        <w:rPr>
+          <w:b/>
+          <w:bCs/>
+          <w:sz w:val="24"/>
+          <w:szCs w:val="24"/>
+        </w:rPr>
+      </w:pPr>
+      <w:r>
+        <w:rPr>
+          <w:b/>
+          <w:bCs/>
+          <w:sz w:val="24"/>
+          <w:szCs w:val="24"/>
+        </w:rPr>
+        <w:t>JOIN section s</w:t>
+      </w:r>
+    </w:p>
+    <w:p>
+      <w:pPr>
+        <w:ind w:left="360"/>
+        <w:rPr>
+          <w:b/>
+          <w:bCs/>
+          <w:sz w:val="24"/>
+          <w:szCs w:val="24"/>
+        </w:rPr>
+      </w:pPr>
+      <w:r>
+        <w:rPr>
+          <w:b/>
+          <w:bCs/>
+          <w:sz w:val="24"/>
+          <w:szCs w:val="24"/>
+        </w:rPr>
+        <w:t xml:space="preserve">ON </w:t>
+      </w:r>
+      <w:proofErr w:type="spellStart"/>
+      <w:proofErr w:type="gramStart"/>
+      <w:r>
+        <w:rPr>
+          <w:b/>
+          <w:bCs/>
+          <w:sz w:val="24"/>
+          <w:szCs w:val="24"/>
+        </w:rPr>
+        <w:t>i.instructor</w:t>
+      </w:r>
+      <w:proofErr w:type="gramEnd"/>
+      <w:r>
+        <w:rPr>
+          <w:b/>
+          <w:bCs/>
+          <w:sz w:val="24"/>
+          <w:szCs w:val="24"/>
+        </w:rPr>
+        <w:t>_id</w:t>
+      </w:r>
+      <w:proofErr w:type="spellEnd"/>
+      <w:r>
+        <w:rPr>
+          <w:b/>
+          <w:bCs/>
+          <w:sz w:val="24"/>
+          <w:szCs w:val="24"/>
+        </w:rPr>
+        <w:t xml:space="preserve"> = </w:t>
+      </w:r>
+      <w:proofErr w:type="spellStart"/>
+      <w:r>
+        <w:rPr>
+          <w:b/>
+          <w:bCs/>
+          <w:sz w:val="24"/>
+          <w:szCs w:val="24"/>
+        </w:rPr>
+        <w:t>s.instructor_id</w:t>
+      </w:r>
+      <w:proofErr w:type="spellEnd"/>
+    </w:p>
+    <w:p>
+      <w:pPr>
+        <w:ind w:left="360"/>
+        <w:rPr>
+          <w:b/>
+          <w:bCs/>
+          <w:sz w:val="24"/>
+          <w:szCs w:val="24"/>
+        </w:rPr>
+      </w:pPr>
+      <w:r>
+        <w:rPr>
+          <w:b/>
+          <w:bCs/>
+          <w:sz w:val="24"/>
+          <w:szCs w:val="24"/>
+        </w:rPr>
+        <w:t xml:space="preserve">WHERE </w:t>
+      </w:r>
+      <w:proofErr w:type="gramStart"/>
+      <w:r>
+        <w:rPr>
+          <w:b/>
+          <w:bCs/>
+          <w:sz w:val="24"/>
+          <w:szCs w:val="24"/>
+        </w:rPr>
+        <w:t>s.section</w:t>
+      </w:r>
+      <w:proofErr w:type="gramEnd"/>
+      <w:r>
+        <w:rPr>
+          <w:b/>
+          <w:bCs/>
+          <w:sz w:val="24"/>
+          <w:szCs w:val="24"/>
+        </w:rPr>
+        <w:t xml:space="preserve">_id IN </w:t>
+      </w:r>
+    </w:p>
+    <w:p>
+      <w:pPr>
+        <w:ind w:left="360"/>
+        <w:rPr>
+          <w:b/>
+          <w:bCs/>
+          <w:sz w:val="24"/>
+          <w:szCs w:val="24"/>
+        </w:rPr>
+      </w:pPr>
+      <w:r>
+        <w:rPr>
+          <w:b/>
+          <w:bCs/>
+          <w:sz w:val="24"/>
+          <w:szCs w:val="24"/>
+        </w:rPr>
+        <w:tab/>
+        <w:t xml:space="preserve">(SELECT </w:t>
+      </w:r>
+      <w:proofErr w:type="gramStart"/>
+      <w:r>
+        <w:rPr>
+          <w:b/>
+          <w:bCs/>
+          <w:sz w:val="24"/>
+          <w:szCs w:val="24"/>
+        </w:rPr>
+        <w:t>s.section</w:t>
+      </w:r>
+      <w:proofErr w:type="gramEnd"/>
+      <w:r>
+        <w:rPr>
+          <w:b/>
+          <w:bCs/>
+          <w:sz w:val="24"/>
+          <w:szCs w:val="24"/>
+        </w:rPr>
+        <w:t>_id</w:t>
+      </w:r>
+    </w:p>
+    <w:p>
+      <w:pPr>
+        <w:ind w:left="360"/>
+        <w:rPr>
+          <w:b/>
+          <w:bCs/>
+          <w:sz w:val="24"/>
+          <w:szCs w:val="24"/>
+        </w:rPr>
+      </w:pPr>
+      <w:r>
+        <w:rPr>
+          <w:b/>
+          <w:bCs/>
+          <w:sz w:val="24"/>
+          <w:szCs w:val="24"/>
+        </w:rPr>
+        <w:tab/>
+      </w:r>
+      <w:r>
+        <w:rPr>
+          <w:b/>
+          <w:bCs/>
+          <w:sz w:val="24"/>
+          <w:szCs w:val="24"/>
+        </w:rPr>
+        <w:tab/>
+        <w:t>FROM SECTION s</w:t>
+      </w:r>
+    </w:p>
+    <w:p>
+      <w:pPr>
+        <w:ind w:left="360"/>
+        <w:rPr>
+          <w:b/>
+          <w:bCs/>
+          <w:sz w:val="24"/>
+          <w:szCs w:val="24"/>
+        </w:rPr>
+      </w:pPr>
+      <w:r>
+        <w:rPr>
+          <w:b/>
+          <w:bCs/>
+          <w:sz w:val="24"/>
+          <w:szCs w:val="24"/>
+        </w:rPr>
+        <w:tab/>
+        <w:t>JOIN course c</w:t>
+      </w:r>
+    </w:p>
+    <w:p>
+      <w:pPr>
+        <w:ind w:left="360"/>
+        <w:rPr>
+          <w:b/>
+          <w:bCs/>
+          <w:sz w:val="24"/>
+          <w:szCs w:val="24"/>
+        </w:rPr>
+      </w:pPr>
+      <w:r>
+        <w:rPr>
+          <w:b/>
+          <w:bCs/>
+          <w:sz w:val="24"/>
+          <w:szCs w:val="24"/>
+        </w:rPr>
+        <w:tab/>
+        <w:t xml:space="preserve">ON </w:t>
+      </w:r>
+      <w:proofErr w:type="gramStart"/>
+      <w:r>
+        <w:rPr>
+          <w:b/>
+          <w:bCs/>
+          <w:sz w:val="24"/>
+          <w:szCs w:val="24"/>
+        </w:rPr>
+        <w:t>s.course</w:t>
+      </w:r>
+      <w:proofErr w:type="gramEnd"/>
+      <w:r>
+        <w:rPr>
+          <w:b/>
+          <w:bCs/>
+          <w:sz w:val="24"/>
+          <w:szCs w:val="24"/>
+        </w:rPr>
+        <w:t xml:space="preserve">_no = </w:t>
+      </w:r>
+      <w:proofErr w:type="spellStart"/>
+      <w:r>
+        <w:rPr>
+          <w:b/>
+          <w:bCs/>
+          <w:sz w:val="24"/>
+          <w:szCs w:val="24"/>
+        </w:rPr>
+        <w:t>c.course_no</w:t>
+      </w:r>
+      <w:proofErr w:type="spellEnd"/>
+      <w:r>
+        <w:rPr>
+          <w:b/>
+          <w:bCs/>
+          <w:sz w:val="24"/>
+          <w:szCs w:val="24"/>
+        </w:rPr>
+        <w:tab/>
+      </w:r>
+    </w:p>
+    <w:p>
+      <w:pPr>
+        <w:ind w:left="360"/>
+        <w:rPr>
+          <w:b/>
+          <w:bCs/>
+          <w:sz w:val="24"/>
+          <w:szCs w:val="24"/>
+        </w:rPr>
+      </w:pPr>
+      <w:r>
+        <w:rPr>
+          <w:b/>
+          <w:bCs/>
+          <w:sz w:val="24"/>
+          <w:szCs w:val="24"/>
+        </w:rPr>
+        <w:tab/>
+        <w:t xml:space="preserve">WHERE </w:t>
+      </w:r>
+      <w:proofErr w:type="spellStart"/>
+      <w:proofErr w:type="gramStart"/>
+      <w:r>
+        <w:rPr>
+          <w:b/>
+          <w:bCs/>
+          <w:sz w:val="24"/>
+          <w:szCs w:val="24"/>
+        </w:rPr>
+        <w:t>c.description</w:t>
+      </w:r>
+      <w:proofErr w:type="spellEnd"/>
+      <w:proofErr w:type="gramEnd"/>
+      <w:r>
+        <w:rPr>
+          <w:b/>
+          <w:bCs/>
+          <w:sz w:val="24"/>
+          <w:szCs w:val="24"/>
+        </w:rPr>
+        <w:t xml:space="preserve"> LIKE '%Project Management%')</w:t>
+      </w:r>
+    </w:p>
+    <w:p>
+      <w:pPr>
+        <w:ind w:left="360"/>
+        <w:rPr>
+          <w:b/>
+          <w:bCs/>
+          <w:sz w:val="24"/>
+          <w:szCs w:val="24"/>
+        </w:rPr>
+      </w:pPr>
+      <w:r>
+        <w:rPr>
+          <w:b/>
+          <w:bCs/>
+          <w:sz w:val="24"/>
+          <w:szCs w:val="24"/>
+        </w:rPr>
+        <w:t xml:space="preserve">ORDER BY </w:t>
+      </w:r>
+      <w:proofErr w:type="spellStart"/>
+      <w:proofErr w:type="gramStart"/>
+      <w:r>
+        <w:rPr>
+          <w:b/>
+          <w:bCs/>
+          <w:sz w:val="24"/>
+          <w:szCs w:val="24"/>
+        </w:rPr>
+        <w:t>i.last</w:t>
+      </w:r>
+      <w:proofErr w:type="gramEnd"/>
+      <w:r>
+        <w:rPr>
+          <w:b/>
+          <w:bCs/>
+          <w:sz w:val="24"/>
+          <w:szCs w:val="24"/>
+        </w:rPr>
+        <w:t>_name</w:t>
+      </w:r>
+      <w:proofErr w:type="spellEnd"/>
+      <w:r>
+        <w:rPr>
+          <w:b/>
+          <w:bCs/>
+          <w:sz w:val="24"/>
+          <w:szCs w:val="24"/>
+        </w:rPr>
+        <w:t>;</w:t>
+      </w:r>
     </w:p>
     <w:p>
       <w:pPr>
@@ -693,12 +2404,454 @@
     </w:p>
     <w:p>
       <w:pPr>
-        <w:rPr>
-          <w:bCs/>
-          <w:sz w:val="24"/>
-          <w:szCs w:val="24"/>
-        </w:rPr>
-      </w:pPr>
+        <w:ind w:left="360"/>
+        <w:rPr>
+          <w:b/>
+          <w:bCs/>
+          <w:sz w:val="24"/>
+          <w:szCs w:val="24"/>
+        </w:rPr>
+      </w:pPr>
+      <w:r>
+        <w:rPr>
+          <w:b/>
+          <w:bCs/>
+          <w:sz w:val="24"/>
+          <w:szCs w:val="24"/>
+        </w:rPr>
+        <w:t xml:space="preserve">SELECT </w:t>
+      </w:r>
+      <w:proofErr w:type="spellStart"/>
+      <w:proofErr w:type="gramStart"/>
+      <w:r>
+        <w:rPr>
+          <w:b/>
+          <w:bCs/>
+          <w:sz w:val="24"/>
+          <w:szCs w:val="24"/>
+        </w:rPr>
+        <w:t>s.student</w:t>
+      </w:r>
+      <w:proofErr w:type="gramEnd"/>
+      <w:r>
+        <w:rPr>
+          <w:b/>
+          <w:bCs/>
+          <w:sz w:val="24"/>
+          <w:szCs w:val="24"/>
+        </w:rPr>
+        <w:t>_id</w:t>
+      </w:r>
+      <w:proofErr w:type="spellEnd"/>
+      <w:r>
+        <w:rPr>
+          <w:b/>
+          <w:bCs/>
+          <w:sz w:val="24"/>
+          <w:szCs w:val="24"/>
+        </w:rPr>
+        <w:t xml:space="preserve">, </w:t>
+      </w:r>
+      <w:proofErr w:type="spellStart"/>
+      <w:r>
+        <w:rPr>
+          <w:b/>
+          <w:bCs/>
+          <w:sz w:val="24"/>
+          <w:szCs w:val="24"/>
+        </w:rPr>
+        <w:t>s.last_name</w:t>
+      </w:r>
+      <w:proofErr w:type="spellEnd"/>
+      <w:r>
+        <w:rPr>
+          <w:b/>
+          <w:bCs/>
+          <w:sz w:val="24"/>
+          <w:szCs w:val="24"/>
+        </w:rPr>
+        <w:t xml:space="preserve">, </w:t>
+      </w:r>
+      <w:proofErr w:type="spellStart"/>
+      <w:r>
+        <w:rPr>
+          <w:b/>
+          <w:bCs/>
+          <w:sz w:val="24"/>
+          <w:szCs w:val="24"/>
+        </w:rPr>
+        <w:t>s.first_name</w:t>
+      </w:r>
+      <w:proofErr w:type="spellEnd"/>
+      <w:r>
+        <w:rPr>
+          <w:b/>
+          <w:bCs/>
+          <w:sz w:val="24"/>
+          <w:szCs w:val="24"/>
+        </w:rPr>
+        <w:t xml:space="preserve">, </w:t>
+      </w:r>
+    </w:p>
+    <w:p>
+      <w:pPr>
+        <w:ind w:left="360"/>
+        <w:rPr>
+          <w:b/>
+          <w:bCs/>
+          <w:sz w:val="24"/>
+          <w:szCs w:val="24"/>
+        </w:rPr>
+      </w:pPr>
+      <w:r>
+        <w:rPr>
+          <w:b/>
+          <w:bCs/>
+          <w:sz w:val="24"/>
+          <w:szCs w:val="24"/>
+        </w:rPr>
+        <w:tab/>
+        <w:t xml:space="preserve">   ROUND(AVG(</w:t>
+      </w:r>
+      <w:proofErr w:type="spellStart"/>
+      <w:proofErr w:type="gramStart"/>
+      <w:r>
+        <w:rPr>
+          <w:b/>
+          <w:bCs/>
+          <w:sz w:val="24"/>
+          <w:szCs w:val="24"/>
+        </w:rPr>
+        <w:t>g.numeric</w:t>
+      </w:r>
+      <w:proofErr w:type="gramEnd"/>
+      <w:r>
+        <w:rPr>
+          <w:b/>
+          <w:bCs/>
+          <w:sz w:val="24"/>
+          <w:szCs w:val="24"/>
+        </w:rPr>
+        <w:t>_grade</w:t>
+      </w:r>
+      <w:proofErr w:type="spellEnd"/>
+      <w:r>
+        <w:rPr>
+          <w:b/>
+          <w:bCs/>
+          <w:sz w:val="24"/>
+          <w:szCs w:val="24"/>
+        </w:rPr>
+        <w:t>), 2) AS "GPA"</w:t>
+      </w:r>
+    </w:p>
+    <w:p>
+      <w:pPr>
+        <w:ind w:left="360"/>
+        <w:rPr>
+          <w:b/>
+          <w:bCs/>
+          <w:sz w:val="24"/>
+          <w:szCs w:val="24"/>
+        </w:rPr>
+      </w:pPr>
+      <w:r>
+        <w:rPr>
+          <w:b/>
+          <w:bCs/>
+          <w:sz w:val="24"/>
+          <w:szCs w:val="24"/>
+        </w:rPr>
+        <w:tab/>
+        <w:t>FROM student s, enrollment e, grade g</w:t>
+      </w:r>
+    </w:p>
+    <w:p>
+      <w:pPr>
+        <w:ind w:left="360"/>
+        <w:rPr>
+          <w:b/>
+          <w:bCs/>
+          <w:sz w:val="24"/>
+          <w:szCs w:val="24"/>
+        </w:rPr>
+      </w:pPr>
+      <w:r>
+        <w:rPr>
+          <w:b/>
+          <w:bCs/>
+          <w:sz w:val="24"/>
+          <w:szCs w:val="24"/>
+        </w:rPr>
+        <w:t xml:space="preserve">WHERE </w:t>
+      </w:r>
+      <w:proofErr w:type="spellStart"/>
+      <w:proofErr w:type="gramStart"/>
+      <w:r>
+        <w:rPr>
+          <w:b/>
+          <w:bCs/>
+          <w:sz w:val="24"/>
+          <w:szCs w:val="24"/>
+        </w:rPr>
+        <w:t>s.student</w:t>
+      </w:r>
+      <w:proofErr w:type="gramEnd"/>
+      <w:r>
+        <w:rPr>
+          <w:b/>
+          <w:bCs/>
+          <w:sz w:val="24"/>
+          <w:szCs w:val="24"/>
+        </w:rPr>
+        <w:t>_id</w:t>
+      </w:r>
+      <w:proofErr w:type="spellEnd"/>
+      <w:r>
+        <w:rPr>
+          <w:b/>
+          <w:bCs/>
+          <w:sz w:val="24"/>
+          <w:szCs w:val="24"/>
+        </w:rPr>
+        <w:t xml:space="preserve"> = e.student_id </w:t>
+      </w:r>
+    </w:p>
+    <w:p>
+      <w:pPr>
+        <w:ind w:left="360"/>
+        <w:rPr>
+          <w:b/>
+          <w:bCs/>
+          <w:sz w:val="24"/>
+          <w:szCs w:val="24"/>
+        </w:rPr>
+      </w:pPr>
+      <w:r>
+        <w:rPr>
+          <w:b/>
+          <w:bCs/>
+          <w:sz w:val="24"/>
+          <w:szCs w:val="24"/>
+        </w:rPr>
+        <w:tab/>
+        <w:t xml:space="preserve">AND </w:t>
+      </w:r>
+      <w:proofErr w:type="gramStart"/>
+      <w:r>
+        <w:rPr>
+          <w:b/>
+          <w:bCs/>
+          <w:sz w:val="24"/>
+          <w:szCs w:val="24"/>
+        </w:rPr>
+        <w:t>e.section</w:t>
+      </w:r>
+      <w:proofErr w:type="gramEnd"/>
+      <w:r>
+        <w:rPr>
+          <w:b/>
+          <w:bCs/>
+          <w:sz w:val="24"/>
+          <w:szCs w:val="24"/>
+        </w:rPr>
+        <w:t xml:space="preserve">_id = </w:t>
+      </w:r>
+      <w:proofErr w:type="spellStart"/>
+      <w:r>
+        <w:rPr>
+          <w:b/>
+          <w:bCs/>
+          <w:sz w:val="24"/>
+          <w:szCs w:val="24"/>
+        </w:rPr>
+        <w:t>g.section_id</w:t>
+      </w:r>
+      <w:proofErr w:type="spellEnd"/>
+      <w:r>
+        <w:rPr>
+          <w:b/>
+          <w:bCs/>
+          <w:sz w:val="24"/>
+          <w:szCs w:val="24"/>
+        </w:rPr>
+        <w:t xml:space="preserve"> </w:t>
+      </w:r>
+    </w:p>
+    <w:p>
+      <w:pPr>
+        <w:ind w:left="360"/>
+        <w:rPr>
+          <w:b/>
+          <w:bCs/>
+          <w:sz w:val="24"/>
+          <w:szCs w:val="24"/>
+        </w:rPr>
+      </w:pPr>
+      <w:r>
+        <w:rPr>
+          <w:b/>
+          <w:bCs/>
+          <w:sz w:val="24"/>
+          <w:szCs w:val="24"/>
+        </w:rPr>
+        <w:tab/>
+        <w:t xml:space="preserve">AND </w:t>
+      </w:r>
+      <w:proofErr w:type="gramStart"/>
+      <w:r>
+        <w:rPr>
+          <w:b/>
+          <w:bCs/>
+          <w:sz w:val="24"/>
+          <w:szCs w:val="24"/>
+        </w:rPr>
+        <w:t>e.section</w:t>
+      </w:r>
+      <w:proofErr w:type="gramEnd"/>
+      <w:r>
+        <w:rPr>
+          <w:b/>
+          <w:bCs/>
+          <w:sz w:val="24"/>
+          <w:szCs w:val="24"/>
+        </w:rPr>
+        <w:t>_id = 119</w:t>
+      </w:r>
+    </w:p>
+    <w:p>
+      <w:pPr>
+        <w:ind w:left="360"/>
+        <w:rPr>
+          <w:b/>
+          <w:bCs/>
+          <w:sz w:val="24"/>
+          <w:szCs w:val="24"/>
+        </w:rPr>
+      </w:pPr>
+      <w:r>
+        <w:rPr>
+          <w:b/>
+          <w:bCs/>
+          <w:sz w:val="24"/>
+          <w:szCs w:val="24"/>
+        </w:rPr>
+        <w:t xml:space="preserve">GROUP BY </w:t>
+      </w:r>
+      <w:proofErr w:type="spellStart"/>
+      <w:proofErr w:type="gramStart"/>
+      <w:r>
+        <w:rPr>
+          <w:b/>
+          <w:bCs/>
+          <w:sz w:val="24"/>
+          <w:szCs w:val="24"/>
+        </w:rPr>
+        <w:t>s.student</w:t>
+      </w:r>
+      <w:proofErr w:type="gramEnd"/>
+      <w:r>
+        <w:rPr>
+          <w:b/>
+          <w:bCs/>
+          <w:sz w:val="24"/>
+          <w:szCs w:val="24"/>
+        </w:rPr>
+        <w:t>_id</w:t>
+      </w:r>
+      <w:proofErr w:type="spellEnd"/>
+      <w:r>
+        <w:rPr>
+          <w:b/>
+          <w:bCs/>
+          <w:sz w:val="24"/>
+          <w:szCs w:val="24"/>
+        </w:rPr>
+        <w:t xml:space="preserve">, </w:t>
+      </w:r>
+      <w:proofErr w:type="spellStart"/>
+      <w:r>
+        <w:rPr>
+          <w:b/>
+          <w:bCs/>
+          <w:sz w:val="24"/>
+          <w:szCs w:val="24"/>
+        </w:rPr>
+        <w:t>s.last_name</w:t>
+      </w:r>
+      <w:proofErr w:type="spellEnd"/>
+      <w:r>
+        <w:rPr>
+          <w:b/>
+          <w:bCs/>
+          <w:sz w:val="24"/>
+          <w:szCs w:val="24"/>
+        </w:rPr>
+        <w:t xml:space="preserve">, </w:t>
+      </w:r>
+      <w:proofErr w:type="spellStart"/>
+      <w:r>
+        <w:rPr>
+          <w:b/>
+          <w:bCs/>
+          <w:sz w:val="24"/>
+          <w:szCs w:val="24"/>
+        </w:rPr>
+        <w:t>s.first_name</w:t>
+      </w:r>
+      <w:proofErr w:type="spellEnd"/>
+    </w:p>
+    <w:p>
+      <w:pPr>
+        <w:ind w:left="360"/>
+        <w:rPr>
+          <w:b/>
+          <w:bCs/>
+          <w:sz w:val="24"/>
+          <w:szCs w:val="24"/>
+        </w:rPr>
+      </w:pPr>
+      <w:r>
+        <w:rPr>
+          <w:b/>
+          <w:bCs/>
+          <w:sz w:val="24"/>
+          <w:szCs w:val="24"/>
+        </w:rPr>
+        <w:lastRenderedPageBreak/>
+        <w:t xml:space="preserve">ORDER BY </w:t>
+      </w:r>
+      <w:proofErr w:type="spellStart"/>
+      <w:proofErr w:type="gramStart"/>
+      <w:r>
+        <w:rPr>
+          <w:b/>
+          <w:bCs/>
+          <w:sz w:val="24"/>
+          <w:szCs w:val="24"/>
+        </w:rPr>
+        <w:t>s.student</w:t>
+      </w:r>
+      <w:proofErr w:type="gramEnd"/>
+      <w:r>
+        <w:rPr>
+          <w:b/>
+          <w:bCs/>
+          <w:sz w:val="24"/>
+          <w:szCs w:val="24"/>
+        </w:rPr>
+        <w:t>_id</w:t>
+      </w:r>
+      <w:proofErr w:type="spellEnd"/>
+      <w:r>
+        <w:rPr>
+          <w:b/>
+          <w:bCs/>
+          <w:sz w:val="24"/>
+          <w:szCs w:val="24"/>
+        </w:rPr>
+        <w:t>;</w:t>
+      </w:r>
     </w:p>
     <w:p>
       <w:pPr>
@@ -736,12 +2889,308 @@
     </w:p>
     <w:p>
       <w:pPr>
-        <w:rPr>
-          <w:bCs/>
-          <w:sz w:val="24"/>
-          <w:szCs w:val="24"/>
-        </w:rPr>
-      </w:pPr>
+        <w:ind w:left="360"/>
+        <w:rPr>
+          <w:b/>
+          <w:bCs/>
+          <w:sz w:val="24"/>
+          <w:szCs w:val="24"/>
+        </w:rPr>
+      </w:pPr>
+      <w:r>
+        <w:rPr>
+          <w:b/>
+          <w:bCs/>
+          <w:sz w:val="24"/>
+          <w:szCs w:val="24"/>
+        </w:rPr>
+        <w:t xml:space="preserve">SELECT </w:t>
+      </w:r>
+      <w:proofErr w:type="spellStart"/>
+      <w:proofErr w:type="gramStart"/>
+      <w:r>
+        <w:rPr>
+          <w:b/>
+          <w:bCs/>
+          <w:sz w:val="24"/>
+          <w:szCs w:val="24"/>
+        </w:rPr>
+        <w:t>s.instructor</w:t>
+      </w:r>
+      <w:proofErr w:type="gramEnd"/>
+      <w:r>
+        <w:rPr>
+          <w:b/>
+          <w:bCs/>
+          <w:sz w:val="24"/>
+          <w:szCs w:val="24"/>
+        </w:rPr>
+        <w:t>_id</w:t>
+      </w:r>
+      <w:proofErr w:type="spellEnd"/>
+    </w:p>
+    <w:p>
+      <w:pPr>
+        <w:ind w:left="360"/>
+        <w:rPr>
+          <w:b/>
+          <w:bCs/>
+          <w:sz w:val="24"/>
+          <w:szCs w:val="24"/>
+        </w:rPr>
+      </w:pPr>
+      <w:r>
+        <w:rPr>
+          <w:b/>
+          <w:bCs/>
+          <w:sz w:val="24"/>
+          <w:szCs w:val="24"/>
+        </w:rPr>
+        <w:t>FROM SECTION s</w:t>
+      </w:r>
+    </w:p>
+    <w:p>
+      <w:pPr>
+        <w:ind w:left="360"/>
+        <w:rPr>
+          <w:b/>
+          <w:bCs/>
+          <w:sz w:val="24"/>
+          <w:szCs w:val="24"/>
+        </w:rPr>
+      </w:pPr>
+      <w:r>
+        <w:rPr>
+          <w:b/>
+          <w:bCs/>
+          <w:sz w:val="24"/>
+          <w:szCs w:val="24"/>
+        </w:rPr>
+        <w:t>JOIN enrollment e</w:t>
+      </w:r>
+    </w:p>
+    <w:p>
+      <w:pPr>
+        <w:ind w:left="360"/>
+        <w:rPr>
+          <w:b/>
+          <w:bCs/>
+          <w:sz w:val="24"/>
+          <w:szCs w:val="24"/>
+        </w:rPr>
+      </w:pPr>
+      <w:r>
+        <w:rPr>
+          <w:b/>
+          <w:bCs/>
+          <w:sz w:val="24"/>
+          <w:szCs w:val="24"/>
+        </w:rPr>
+        <w:tab/>
+        <w:t xml:space="preserve">ON </w:t>
+      </w:r>
+      <w:proofErr w:type="gramStart"/>
+      <w:r>
+        <w:rPr>
+          <w:b/>
+          <w:bCs/>
+          <w:sz w:val="24"/>
+          <w:szCs w:val="24"/>
+        </w:rPr>
+        <w:t>s.section</w:t>
+      </w:r>
+      <w:proofErr w:type="gramEnd"/>
+      <w:r>
+        <w:rPr>
+          <w:b/>
+          <w:bCs/>
+          <w:sz w:val="24"/>
+          <w:szCs w:val="24"/>
+        </w:rPr>
+        <w:t>_id = e.section_id</w:t>
+      </w:r>
+    </w:p>
+    <w:p>
+      <w:pPr>
+        <w:ind w:left="360"/>
+        <w:rPr>
+          <w:b/>
+          <w:bCs/>
+          <w:sz w:val="24"/>
+          <w:szCs w:val="24"/>
+        </w:rPr>
+      </w:pPr>
+      <w:r>
+        <w:rPr>
+          <w:b/>
+          <w:bCs/>
+          <w:sz w:val="24"/>
+          <w:szCs w:val="24"/>
+        </w:rPr>
+        <w:t xml:space="preserve">WHERE </w:t>
+      </w:r>
+      <w:proofErr w:type="gramStart"/>
+      <w:r>
+        <w:rPr>
+          <w:b/>
+          <w:bCs/>
+          <w:sz w:val="24"/>
+          <w:szCs w:val="24"/>
+        </w:rPr>
+        <w:t>s.location</w:t>
+      </w:r>
+      <w:proofErr w:type="gramEnd"/>
+      <w:r>
+        <w:rPr>
+          <w:b/>
+          <w:bCs/>
+          <w:sz w:val="24"/>
+          <w:szCs w:val="24"/>
+        </w:rPr>
+        <w:t xml:space="preserve"> = '211'</w:t>
+      </w:r>
+    </w:p>
+    <w:p>
+      <w:pPr>
+        <w:ind w:left="360"/>
+        <w:rPr>
+          <w:b/>
+          <w:bCs/>
+          <w:sz w:val="24"/>
+          <w:szCs w:val="24"/>
+        </w:rPr>
+      </w:pPr>
+      <w:r>
+        <w:rPr>
+          <w:b/>
+          <w:bCs/>
+          <w:sz w:val="24"/>
+          <w:szCs w:val="24"/>
+        </w:rPr>
+        <w:t>HAVING COUNT(</w:t>
+      </w:r>
+      <w:proofErr w:type="gramStart"/>
+      <w:r>
+        <w:rPr>
+          <w:b/>
+          <w:bCs/>
+          <w:sz w:val="24"/>
+          <w:szCs w:val="24"/>
+        </w:rPr>
+        <w:t>e.student</w:t>
+      </w:r>
+      <w:proofErr w:type="gramEnd"/>
+      <w:r>
+        <w:rPr>
+          <w:b/>
+          <w:bCs/>
+          <w:sz w:val="24"/>
+          <w:szCs w:val="24"/>
+        </w:rPr>
+        <w:t>_id) &gt;= 1</w:t>
+      </w:r>
+    </w:p>
+    <w:p>
+      <w:pPr>
+        <w:ind w:left="360"/>
+        <w:rPr>
+          <w:b/>
+          <w:bCs/>
+          <w:sz w:val="24"/>
+          <w:szCs w:val="24"/>
+        </w:rPr>
+      </w:pPr>
+      <w:r>
+        <w:rPr>
+          <w:b/>
+          <w:bCs/>
+          <w:sz w:val="24"/>
+          <w:szCs w:val="24"/>
+        </w:rPr>
+        <w:t xml:space="preserve">GROUP BY </w:t>
+      </w:r>
+      <w:proofErr w:type="spellStart"/>
+      <w:proofErr w:type="gramStart"/>
+      <w:r>
+        <w:rPr>
+          <w:b/>
+          <w:bCs/>
+          <w:sz w:val="24"/>
+          <w:szCs w:val="24"/>
+        </w:rPr>
+        <w:t>s.instructor</w:t>
+      </w:r>
+      <w:proofErr w:type="gramEnd"/>
+      <w:r>
+        <w:rPr>
+          <w:b/>
+          <w:bCs/>
+          <w:sz w:val="24"/>
+          <w:szCs w:val="24"/>
+        </w:rPr>
+        <w:t>_id</w:t>
+      </w:r>
+      <w:proofErr w:type="spellEnd"/>
+      <w:r>
+        <w:rPr>
+          <w:b/>
+          <w:bCs/>
+          <w:sz w:val="24"/>
+          <w:szCs w:val="24"/>
+        </w:rPr>
+        <w:t>, e.section_id</w:t>
+      </w:r>
+    </w:p>
+    <w:p>
+      <w:pPr>
+        <w:ind w:left="360"/>
+        <w:rPr>
+          <w:b/>
+          <w:bCs/>
+          <w:sz w:val="24"/>
+          <w:szCs w:val="24"/>
+        </w:rPr>
+      </w:pPr>
+      <w:r>
+        <w:rPr>
+          <w:b/>
+          <w:bCs/>
+          <w:sz w:val="24"/>
+          <w:szCs w:val="24"/>
+        </w:rPr>
+        <w:t xml:space="preserve">ORDER BY </w:t>
+      </w:r>
+      <w:proofErr w:type="spellStart"/>
+      <w:proofErr w:type="gramStart"/>
+      <w:r>
+        <w:rPr>
+          <w:b/>
+          <w:bCs/>
+          <w:sz w:val="24"/>
+          <w:szCs w:val="24"/>
+        </w:rPr>
+        <w:t>s.instructor</w:t>
+      </w:r>
+      <w:proofErr w:type="gramEnd"/>
+      <w:r>
+        <w:rPr>
+          <w:b/>
+          <w:bCs/>
+          <w:sz w:val="24"/>
+          <w:szCs w:val="24"/>
+        </w:rPr>
+        <w:t>_id</w:t>
+      </w:r>
+      <w:proofErr w:type="spellEnd"/>
+      <w:r>
+        <w:rPr>
+          <w:b/>
+          <w:bCs/>
+          <w:sz w:val="24"/>
+          <w:szCs w:val="24"/>
+        </w:rPr>
+        <w:t>;</w:t>
+      </w:r>
     </w:p>
     <w:p>
       <w:pPr>
@@ -779,12 +3228,621 @@
     </w:p>
     <w:p>
       <w:pPr>
-        <w:rPr>
-          <w:bCs/>
-          <w:sz w:val="24"/>
-          <w:szCs w:val="24"/>
-        </w:rPr>
-      </w:pPr>
+        <w:ind w:left="360"/>
+        <w:rPr>
+          <w:b/>
+          <w:bCs/>
+          <w:sz w:val="24"/>
+          <w:szCs w:val="24"/>
+        </w:rPr>
+      </w:pPr>
+      <w:r>
+        <w:rPr>
+          <w:b/>
+          <w:bCs/>
+          <w:sz w:val="24"/>
+          <w:szCs w:val="24"/>
+        </w:rPr>
+        <w:t xml:space="preserve">SELECT </w:t>
+      </w:r>
+      <w:proofErr w:type="spellStart"/>
+      <w:r>
+        <w:rPr>
+          <w:b/>
+          <w:bCs/>
+          <w:sz w:val="24"/>
+          <w:szCs w:val="24"/>
+        </w:rPr>
+        <w:t>instructor_id</w:t>
+      </w:r>
+      <w:proofErr w:type="spellEnd"/>
+      <w:r>
+        <w:rPr>
+          <w:b/>
+          <w:bCs/>
+          <w:sz w:val="24"/>
+          <w:szCs w:val="24"/>
+        </w:rPr>
+        <w:t xml:space="preserve">, </w:t>
+      </w:r>
+    </w:p>
+    <w:p>
+      <w:pPr>
+        <w:ind w:left="360"/>
+        <w:rPr>
+          <w:b/>
+          <w:bCs/>
+          <w:sz w:val="24"/>
+          <w:szCs w:val="24"/>
+        </w:rPr>
+      </w:pPr>
+      <w:r>
+        <w:rPr>
+          <w:b/>
+          <w:bCs/>
+          <w:sz w:val="24"/>
+          <w:szCs w:val="24"/>
+        </w:rPr>
+        <w:tab/>
+      </w:r>
+      <w:r>
+        <w:rPr>
+          <w:b/>
+          <w:bCs/>
+          <w:sz w:val="24"/>
+          <w:szCs w:val="24"/>
+        </w:rPr>
+        <w:tab/>
+      </w:r>
+      <w:proofErr w:type="gramStart"/>
+      <w:r>
+        <w:rPr>
+          <w:b/>
+          <w:bCs/>
+          <w:sz w:val="24"/>
+          <w:szCs w:val="24"/>
+        </w:rPr>
+        <w:t>CONCAT(</w:t>
+      </w:r>
+      <w:proofErr w:type="gramEnd"/>
+      <w:r>
+        <w:rPr>
+          <w:b/>
+          <w:bCs/>
+          <w:sz w:val="24"/>
+          <w:szCs w:val="24"/>
+        </w:rPr>
+        <w:t xml:space="preserve">CONCAT(CONCAT(CONCAT(salutation, ' '), first_name), ' '), last_name) </w:t>
+      </w:r>
+    </w:p>
+    <w:p>
+      <w:pPr>
+        <w:ind w:left="360"/>
+        <w:rPr>
+          <w:b/>
+          <w:bCs/>
+          <w:sz w:val="24"/>
+          <w:szCs w:val="24"/>
+        </w:rPr>
+      </w:pPr>
+      <w:r>
+        <w:rPr>
+          <w:b/>
+          <w:bCs/>
+          <w:sz w:val="24"/>
+          <w:szCs w:val="24"/>
+        </w:rPr>
+        <w:tab/>
+      </w:r>
+      <w:r>
+        <w:rPr>
+          <w:b/>
+          <w:bCs/>
+          <w:sz w:val="24"/>
+          <w:szCs w:val="24"/>
+        </w:rPr>
+        <w:tab/>
+        <w:t>AS "Instructor", phone</w:t>
+      </w:r>
+    </w:p>
+    <w:p>
+      <w:pPr>
+        <w:ind w:left="360"/>
+        <w:rPr>
+          <w:b/>
+          <w:bCs/>
+          <w:sz w:val="24"/>
+          <w:szCs w:val="24"/>
+        </w:rPr>
+      </w:pPr>
+      <w:r>
+        <w:rPr>
+          <w:b/>
+          <w:bCs/>
+          <w:sz w:val="24"/>
+          <w:szCs w:val="24"/>
+        </w:rPr>
+        <w:tab/>
+        <w:t>FROM instructor</w:t>
+      </w:r>
+    </w:p>
+    <w:p>
+      <w:pPr>
+        <w:ind w:left="360"/>
+        <w:rPr>
+          <w:b/>
+          <w:bCs/>
+          <w:sz w:val="24"/>
+          <w:szCs w:val="24"/>
+        </w:rPr>
+      </w:pPr>
+      <w:r>
+        <w:rPr>
+          <w:b/>
+          <w:bCs/>
+          <w:sz w:val="24"/>
+          <w:szCs w:val="24"/>
+        </w:rPr>
+        <w:t xml:space="preserve">WHERE </w:t>
+      </w:r>
+      <w:proofErr w:type="spellStart"/>
+      <w:r>
+        <w:rPr>
+          <w:b/>
+          <w:bCs/>
+          <w:sz w:val="24"/>
+          <w:szCs w:val="24"/>
+        </w:rPr>
+        <w:t>instructor_id</w:t>
+      </w:r>
+      <w:proofErr w:type="spellEnd"/>
+      <w:r>
+        <w:rPr>
+          <w:b/>
+          <w:bCs/>
+          <w:sz w:val="24"/>
+          <w:szCs w:val="24"/>
+        </w:rPr>
+        <w:t xml:space="preserve"> IN</w:t>
+      </w:r>
+    </w:p>
+    <w:p>
+      <w:pPr>
+        <w:ind w:left="360"/>
+        <w:rPr>
+          <w:b/>
+          <w:bCs/>
+          <w:sz w:val="24"/>
+          <w:szCs w:val="24"/>
+        </w:rPr>
+      </w:pPr>
+      <w:r>
+        <w:rPr>
+          <w:b/>
+          <w:bCs/>
+          <w:sz w:val="24"/>
+          <w:szCs w:val="24"/>
+        </w:rPr>
+        <w:tab/>
+        <w:t xml:space="preserve">(SELECT </w:t>
+      </w:r>
+      <w:proofErr w:type="spellStart"/>
+      <w:proofErr w:type="gramStart"/>
+      <w:r>
+        <w:rPr>
+          <w:b/>
+          <w:bCs/>
+          <w:sz w:val="24"/>
+          <w:szCs w:val="24"/>
+        </w:rPr>
+        <w:t>s.instructor</w:t>
+      </w:r>
+      <w:proofErr w:type="gramEnd"/>
+      <w:r>
+        <w:rPr>
+          <w:b/>
+          <w:bCs/>
+          <w:sz w:val="24"/>
+          <w:szCs w:val="24"/>
+        </w:rPr>
+        <w:t>_id</w:t>
+      </w:r>
+      <w:proofErr w:type="spellEnd"/>
+    </w:p>
+    <w:p>
+      <w:pPr>
+        <w:ind w:left="360"/>
+        <w:rPr>
+          <w:b/>
+          <w:bCs/>
+          <w:sz w:val="24"/>
+          <w:szCs w:val="24"/>
+        </w:rPr>
+      </w:pPr>
+      <w:r>
+        <w:rPr>
+          <w:b/>
+          <w:bCs/>
+          <w:sz w:val="24"/>
+          <w:szCs w:val="24"/>
+        </w:rPr>
+        <w:tab/>
+      </w:r>
+      <w:r>
+        <w:rPr>
+          <w:b/>
+          <w:bCs/>
+          <w:sz w:val="24"/>
+          <w:szCs w:val="24"/>
+        </w:rPr>
+        <w:tab/>
+        <w:t>FROM section s</w:t>
+      </w:r>
+    </w:p>
+    <w:p>
+      <w:pPr>
+        <w:ind w:left="360"/>
+        <w:rPr>
+          <w:b/>
+          <w:bCs/>
+          <w:sz w:val="24"/>
+          <w:szCs w:val="24"/>
+        </w:rPr>
+      </w:pPr>
+      <w:r>
+        <w:rPr>
+          <w:b/>
+          <w:bCs/>
+          <w:sz w:val="24"/>
+          <w:szCs w:val="24"/>
+        </w:rPr>
+        <w:tab/>
+        <w:t>JOIN course c</w:t>
+      </w:r>
+    </w:p>
+    <w:p>
+      <w:pPr>
+        <w:ind w:left="360"/>
+        <w:rPr>
+          <w:b/>
+          <w:bCs/>
+          <w:sz w:val="24"/>
+          <w:szCs w:val="24"/>
+        </w:rPr>
+      </w:pPr>
+      <w:r>
+        <w:rPr>
+          <w:b/>
+          <w:bCs/>
+          <w:sz w:val="24"/>
+          <w:szCs w:val="24"/>
+        </w:rPr>
+        <w:tab/>
+      </w:r>
+      <w:r>
+        <w:rPr>
+          <w:b/>
+          <w:bCs/>
+          <w:sz w:val="24"/>
+          <w:szCs w:val="24"/>
+        </w:rPr>
+        <w:tab/>
+        <w:t xml:space="preserve">ON </w:t>
+      </w:r>
+      <w:proofErr w:type="gramStart"/>
+      <w:r>
+        <w:rPr>
+          <w:b/>
+          <w:bCs/>
+          <w:sz w:val="24"/>
+          <w:szCs w:val="24"/>
+        </w:rPr>
+        <w:t>s.course</w:t>
+      </w:r>
+      <w:proofErr w:type="gramEnd"/>
+      <w:r>
+        <w:rPr>
+          <w:b/>
+          <w:bCs/>
+          <w:sz w:val="24"/>
+          <w:szCs w:val="24"/>
+        </w:rPr>
+        <w:t xml:space="preserve">_no = </w:t>
+      </w:r>
+      <w:proofErr w:type="spellStart"/>
+      <w:r>
+        <w:rPr>
+          <w:b/>
+          <w:bCs/>
+          <w:sz w:val="24"/>
+          <w:szCs w:val="24"/>
+        </w:rPr>
+        <w:t>c.course_no</w:t>
+      </w:r>
+      <w:proofErr w:type="spellEnd"/>
+    </w:p>
+    <w:p>
+      <w:pPr>
+        <w:ind w:left="360"/>
+        <w:rPr>
+          <w:b/>
+          <w:bCs/>
+          <w:sz w:val="24"/>
+          <w:szCs w:val="24"/>
+        </w:rPr>
+      </w:pPr>
+      <w:r>
+        <w:rPr>
+          <w:b/>
+          <w:bCs/>
+          <w:sz w:val="24"/>
+          <w:szCs w:val="24"/>
+        </w:rPr>
+        <w:tab/>
+        <w:t xml:space="preserve">WHERE </w:t>
+      </w:r>
+      <w:proofErr w:type="spellStart"/>
+      <w:proofErr w:type="gramStart"/>
+      <w:r>
+        <w:rPr>
+          <w:b/>
+          <w:bCs/>
+          <w:sz w:val="24"/>
+          <w:szCs w:val="24"/>
+        </w:rPr>
+        <w:t>c.description</w:t>
+      </w:r>
+      <w:proofErr w:type="spellEnd"/>
+      <w:proofErr w:type="gramEnd"/>
+      <w:r>
+        <w:rPr>
+          <w:b/>
+          <w:bCs/>
+          <w:sz w:val="24"/>
+          <w:szCs w:val="24"/>
+        </w:rPr>
+        <w:t xml:space="preserve"> LIKE '%Project Management%'</w:t>
+      </w:r>
+    </w:p>
+    <w:p>
+      <w:pPr>
+        <w:ind w:left="360"/>
+        <w:rPr>
+          <w:b/>
+          <w:bCs/>
+          <w:sz w:val="24"/>
+          <w:szCs w:val="24"/>
+        </w:rPr>
+      </w:pPr>
+      <w:r>
+        <w:rPr>
+          <w:b/>
+          <w:bCs/>
+          <w:sz w:val="24"/>
+          <w:szCs w:val="24"/>
+        </w:rPr>
+        <w:tab/>
+        <w:t>MINUS</w:t>
+      </w:r>
+    </w:p>
+    <w:p>
+      <w:pPr>
+        <w:ind w:left="360"/>
+        <w:rPr>
+          <w:b/>
+          <w:bCs/>
+          <w:sz w:val="24"/>
+          <w:szCs w:val="24"/>
+        </w:rPr>
+      </w:pPr>
+      <w:r>
+        <w:rPr>
+          <w:b/>
+          <w:bCs/>
+          <w:sz w:val="24"/>
+          <w:szCs w:val="24"/>
+        </w:rPr>
+        <w:tab/>
+        <w:t xml:space="preserve">SELECT </w:t>
+      </w:r>
+      <w:proofErr w:type="spellStart"/>
+      <w:proofErr w:type="gramStart"/>
+      <w:r>
+        <w:rPr>
+          <w:b/>
+          <w:bCs/>
+          <w:sz w:val="24"/>
+          <w:szCs w:val="24"/>
+        </w:rPr>
+        <w:t>s.instructor</w:t>
+      </w:r>
+      <w:proofErr w:type="gramEnd"/>
+      <w:r>
+        <w:rPr>
+          <w:b/>
+          <w:bCs/>
+          <w:sz w:val="24"/>
+          <w:szCs w:val="24"/>
+        </w:rPr>
+        <w:t>_id</w:t>
+      </w:r>
+      <w:proofErr w:type="spellEnd"/>
+    </w:p>
+    <w:p>
+      <w:pPr>
+        <w:ind w:left="360"/>
+        <w:rPr>
+          <w:b/>
+          <w:bCs/>
+          <w:sz w:val="24"/>
+          <w:szCs w:val="24"/>
+        </w:rPr>
+      </w:pPr>
+      <w:r>
+        <w:rPr>
+          <w:b/>
+          <w:bCs/>
+          <w:sz w:val="24"/>
+          <w:szCs w:val="24"/>
+        </w:rPr>
+        <w:tab/>
+      </w:r>
+      <w:r>
+        <w:rPr>
+          <w:b/>
+          <w:bCs/>
+          <w:sz w:val="24"/>
+          <w:szCs w:val="24"/>
+        </w:rPr>
+        <w:tab/>
+        <w:t>FROM section s</w:t>
+      </w:r>
+    </w:p>
+    <w:p>
+      <w:pPr>
+        <w:ind w:left="360"/>
+        <w:rPr>
+          <w:b/>
+          <w:bCs/>
+          <w:sz w:val="24"/>
+          <w:szCs w:val="24"/>
+        </w:rPr>
+      </w:pPr>
+      <w:r>
+        <w:rPr>
+          <w:b/>
+          <w:bCs/>
+          <w:sz w:val="24"/>
+          <w:szCs w:val="24"/>
+        </w:rPr>
+        <w:lastRenderedPageBreak/>
+        <w:tab/>
+        <w:t>JOIN course c</w:t>
+      </w:r>
+    </w:p>
+    <w:p>
+      <w:pPr>
+        <w:ind w:left="360"/>
+        <w:rPr>
+          <w:b/>
+          <w:bCs/>
+          <w:sz w:val="24"/>
+          <w:szCs w:val="24"/>
+        </w:rPr>
+      </w:pPr>
+      <w:r>
+        <w:rPr>
+          <w:b/>
+          <w:bCs/>
+          <w:sz w:val="24"/>
+          <w:szCs w:val="24"/>
+        </w:rPr>
+        <w:tab/>
+      </w:r>
+      <w:r>
+        <w:rPr>
+          <w:b/>
+          <w:bCs/>
+          <w:sz w:val="24"/>
+          <w:szCs w:val="24"/>
+        </w:rPr>
+        <w:tab/>
+        <w:t xml:space="preserve">ON </w:t>
+      </w:r>
+      <w:proofErr w:type="gramStart"/>
+      <w:r>
+        <w:rPr>
+          <w:b/>
+          <w:bCs/>
+          <w:sz w:val="24"/>
+          <w:szCs w:val="24"/>
+        </w:rPr>
+        <w:t>s.course</w:t>
+      </w:r>
+      <w:proofErr w:type="gramEnd"/>
+      <w:r>
+        <w:rPr>
+          <w:b/>
+          <w:bCs/>
+          <w:sz w:val="24"/>
+          <w:szCs w:val="24"/>
+        </w:rPr>
+        <w:t xml:space="preserve">_no = </w:t>
+      </w:r>
+      <w:proofErr w:type="spellStart"/>
+      <w:r>
+        <w:rPr>
+          <w:b/>
+          <w:bCs/>
+          <w:sz w:val="24"/>
+          <w:szCs w:val="24"/>
+        </w:rPr>
+        <w:t>c.course_no</w:t>
+      </w:r>
+      <w:proofErr w:type="spellEnd"/>
+    </w:p>
+    <w:p>
+      <w:pPr>
+        <w:ind w:left="360"/>
+        <w:rPr>
+          <w:b/>
+          <w:bCs/>
+          <w:sz w:val="24"/>
+          <w:szCs w:val="24"/>
+        </w:rPr>
+      </w:pPr>
+      <w:r>
+        <w:rPr>
+          <w:b/>
+          <w:bCs/>
+          <w:sz w:val="24"/>
+          <w:szCs w:val="24"/>
+        </w:rPr>
+        <w:tab/>
+        <w:t xml:space="preserve">WHERE </w:t>
+      </w:r>
+      <w:proofErr w:type="spellStart"/>
+      <w:proofErr w:type="gramStart"/>
+      <w:r>
+        <w:rPr>
+          <w:b/>
+          <w:bCs/>
+          <w:sz w:val="24"/>
+          <w:szCs w:val="24"/>
+        </w:rPr>
+        <w:t>c.description</w:t>
+      </w:r>
+      <w:proofErr w:type="spellEnd"/>
+      <w:proofErr w:type="gramEnd"/>
+      <w:r>
+        <w:rPr>
+          <w:b/>
+          <w:bCs/>
+          <w:sz w:val="24"/>
+          <w:szCs w:val="24"/>
+        </w:rPr>
+        <w:t xml:space="preserve"> NOT LIKE '%Project Management%')</w:t>
+      </w:r>
+    </w:p>
+    <w:p>
+      <w:pPr>
+        <w:ind w:left="360"/>
+        <w:rPr>
+          <w:b/>
+          <w:bCs/>
+          <w:sz w:val="24"/>
+          <w:szCs w:val="24"/>
+        </w:rPr>
+      </w:pPr>
+      <w:r>
+        <w:rPr>
+          <w:b/>
+          <w:bCs/>
+          <w:sz w:val="24"/>
+          <w:szCs w:val="24"/>
+        </w:rPr>
+        <w:t>ORDER BY last_name;</w:t>
+      </w:r>
     </w:p>
     <w:p>
       <w:pPr>
@@ -822,12 +3880,443 @@
     </w:p>
     <w:p>
       <w:pPr>
-        <w:rPr>
-          <w:bCs/>
-          <w:sz w:val="24"/>
-          <w:szCs w:val="24"/>
-        </w:rPr>
-      </w:pPr>
+        <w:ind w:left="360"/>
+        <w:rPr>
+          <w:b/>
+          <w:bCs/>
+          <w:sz w:val="24"/>
+          <w:szCs w:val="24"/>
+        </w:rPr>
+      </w:pPr>
+      <w:r>
+        <w:rPr>
+          <w:b/>
+          <w:bCs/>
+          <w:sz w:val="24"/>
+          <w:szCs w:val="24"/>
+        </w:rPr>
+        <w:t xml:space="preserve">SELECT </w:t>
+      </w:r>
+      <w:proofErr w:type="spellStart"/>
+      <w:proofErr w:type="gramStart"/>
+      <w:r>
+        <w:rPr>
+          <w:b/>
+          <w:bCs/>
+          <w:sz w:val="24"/>
+          <w:szCs w:val="24"/>
+        </w:rPr>
+        <w:t>s.last</w:t>
+      </w:r>
+      <w:proofErr w:type="gramEnd"/>
+      <w:r>
+        <w:rPr>
+          <w:b/>
+          <w:bCs/>
+          <w:sz w:val="24"/>
+          <w:szCs w:val="24"/>
+        </w:rPr>
+        <w:t>_name</w:t>
+      </w:r>
+      <w:proofErr w:type="spellEnd"/>
+      <w:r>
+        <w:rPr>
+          <w:b/>
+          <w:bCs/>
+          <w:sz w:val="24"/>
+          <w:szCs w:val="24"/>
+        </w:rPr>
+        <w:t xml:space="preserve">, </w:t>
+      </w:r>
+      <w:proofErr w:type="spellStart"/>
+      <w:r>
+        <w:rPr>
+          <w:b/>
+          <w:bCs/>
+          <w:sz w:val="24"/>
+          <w:szCs w:val="24"/>
+        </w:rPr>
+        <w:t>s.first_name</w:t>
+      </w:r>
+      <w:proofErr w:type="spellEnd"/>
+      <w:r>
+        <w:rPr>
+          <w:b/>
+          <w:bCs/>
+          <w:sz w:val="24"/>
+          <w:szCs w:val="24"/>
+        </w:rPr>
+        <w:t xml:space="preserve">, </w:t>
+      </w:r>
+      <w:proofErr w:type="spellStart"/>
+      <w:r>
+        <w:rPr>
+          <w:b/>
+          <w:bCs/>
+          <w:sz w:val="24"/>
+          <w:szCs w:val="24"/>
+        </w:rPr>
+        <w:t>c.section_id</w:t>
+      </w:r>
+      <w:proofErr w:type="spellEnd"/>
+      <w:r>
+        <w:rPr>
+          <w:b/>
+          <w:bCs/>
+          <w:sz w:val="24"/>
+          <w:szCs w:val="24"/>
+        </w:rPr>
+        <w:t xml:space="preserve">, </w:t>
+      </w:r>
+      <w:proofErr w:type="spellStart"/>
+      <w:r>
+        <w:rPr>
+          <w:b/>
+          <w:bCs/>
+          <w:sz w:val="24"/>
+          <w:szCs w:val="24"/>
+        </w:rPr>
+        <w:t>c.course_no</w:t>
+      </w:r>
+      <w:proofErr w:type="spellEnd"/>
+    </w:p>
+    <w:p>
+      <w:pPr>
+        <w:ind w:left="360"/>
+        <w:rPr>
+          <w:b/>
+          <w:bCs/>
+          <w:sz w:val="24"/>
+          <w:szCs w:val="24"/>
+        </w:rPr>
+      </w:pPr>
+      <w:r>
+        <w:rPr>
+          <w:b/>
+          <w:bCs/>
+          <w:sz w:val="24"/>
+          <w:szCs w:val="24"/>
+        </w:rPr>
+        <w:tab/>
+        <w:t>FROM student s, section c</w:t>
+      </w:r>
+    </w:p>
+    <w:p>
+      <w:pPr>
+        <w:ind w:left="360"/>
+        <w:rPr>
+          <w:b/>
+          <w:bCs/>
+          <w:sz w:val="24"/>
+          <w:szCs w:val="24"/>
+        </w:rPr>
+      </w:pPr>
+      <w:r>
+        <w:rPr>
+          <w:b/>
+          <w:bCs/>
+          <w:sz w:val="24"/>
+          <w:szCs w:val="24"/>
+        </w:rPr>
+        <w:t xml:space="preserve">WHERE </w:t>
+      </w:r>
+      <w:proofErr w:type="spellStart"/>
+      <w:proofErr w:type="gramStart"/>
+      <w:r>
+        <w:rPr>
+          <w:b/>
+          <w:bCs/>
+          <w:sz w:val="24"/>
+          <w:szCs w:val="24"/>
+        </w:rPr>
+        <w:t>s.student</w:t>
+      </w:r>
+      <w:proofErr w:type="gramEnd"/>
+      <w:r>
+        <w:rPr>
+          <w:b/>
+          <w:bCs/>
+          <w:sz w:val="24"/>
+          <w:szCs w:val="24"/>
+        </w:rPr>
+        <w:t>_id</w:t>
+      </w:r>
+      <w:proofErr w:type="spellEnd"/>
+      <w:r>
+        <w:rPr>
+          <w:b/>
+          <w:bCs/>
+          <w:sz w:val="24"/>
+          <w:szCs w:val="24"/>
+        </w:rPr>
+        <w:t xml:space="preserve"> = </w:t>
+      </w:r>
+      <w:proofErr w:type="spellStart"/>
+      <w:r>
+        <w:rPr>
+          <w:b/>
+          <w:bCs/>
+          <w:sz w:val="24"/>
+          <w:szCs w:val="24"/>
+        </w:rPr>
+        <w:t>c.section_id</w:t>
+      </w:r>
+      <w:proofErr w:type="spellEnd"/>
+    </w:p>
+    <w:p>
+      <w:pPr>
+        <w:ind w:left="360"/>
+        <w:rPr>
+          <w:b/>
+          <w:bCs/>
+          <w:sz w:val="24"/>
+          <w:szCs w:val="24"/>
+        </w:rPr>
+      </w:pPr>
+      <w:r>
+        <w:rPr>
+          <w:b/>
+          <w:bCs/>
+          <w:sz w:val="24"/>
+          <w:szCs w:val="24"/>
+        </w:rPr>
+        <w:tab/>
+        <w:t xml:space="preserve">AND NOT EXISTS </w:t>
+      </w:r>
+    </w:p>
+    <w:p>
+      <w:pPr>
+        <w:ind w:left="360"/>
+        <w:rPr>
+          <w:b/>
+          <w:bCs/>
+          <w:sz w:val="24"/>
+          <w:szCs w:val="24"/>
+        </w:rPr>
+      </w:pPr>
+      <w:r>
+        <w:rPr>
+          <w:b/>
+          <w:bCs/>
+          <w:sz w:val="24"/>
+          <w:szCs w:val="24"/>
+        </w:rPr>
+        <w:tab/>
+        <w:t>(SELECT '*'</w:t>
+      </w:r>
+    </w:p>
+    <w:p>
+      <w:pPr>
+        <w:ind w:left="360"/>
+        <w:rPr>
+          <w:b/>
+          <w:bCs/>
+          <w:sz w:val="24"/>
+          <w:szCs w:val="24"/>
+        </w:rPr>
+      </w:pPr>
+      <w:r>
+        <w:rPr>
+          <w:b/>
+          <w:bCs/>
+          <w:sz w:val="24"/>
+          <w:szCs w:val="24"/>
+        </w:rPr>
+        <w:tab/>
+      </w:r>
+      <w:r>
+        <w:rPr>
+          <w:b/>
+          <w:bCs/>
+          <w:sz w:val="24"/>
+          <w:szCs w:val="24"/>
+        </w:rPr>
+        <w:tab/>
+        <w:t>FROM grade g</w:t>
+      </w:r>
+    </w:p>
+    <w:p>
+      <w:pPr>
+        <w:ind w:left="360"/>
+        <w:rPr>
+          <w:b/>
+          <w:bCs/>
+          <w:sz w:val="24"/>
+          <w:szCs w:val="24"/>
+        </w:rPr>
+      </w:pPr>
+      <w:r>
+        <w:rPr>
+          <w:b/>
+          <w:bCs/>
+          <w:sz w:val="24"/>
+          <w:szCs w:val="24"/>
+        </w:rPr>
+        <w:tab/>
+        <w:t xml:space="preserve">WHERE </w:t>
+      </w:r>
+      <w:proofErr w:type="spellStart"/>
+      <w:proofErr w:type="gramStart"/>
+      <w:r>
+        <w:rPr>
+          <w:b/>
+          <w:bCs/>
+          <w:sz w:val="24"/>
+          <w:szCs w:val="24"/>
+        </w:rPr>
+        <w:t>g.student</w:t>
+      </w:r>
+      <w:proofErr w:type="gramEnd"/>
+      <w:r>
+        <w:rPr>
+          <w:b/>
+          <w:bCs/>
+          <w:sz w:val="24"/>
+          <w:szCs w:val="24"/>
+        </w:rPr>
+        <w:t>_id</w:t>
+      </w:r>
+      <w:proofErr w:type="spellEnd"/>
+      <w:r>
+        <w:rPr>
+          <w:b/>
+          <w:bCs/>
+          <w:sz w:val="24"/>
+          <w:szCs w:val="24"/>
+        </w:rPr>
+        <w:t xml:space="preserve"> = </w:t>
+      </w:r>
+      <w:proofErr w:type="spellStart"/>
+      <w:r>
+        <w:rPr>
+          <w:b/>
+          <w:bCs/>
+          <w:sz w:val="24"/>
+          <w:szCs w:val="24"/>
+        </w:rPr>
+        <w:t>s.student_id</w:t>
+      </w:r>
+      <w:proofErr w:type="spellEnd"/>
+      <w:r>
+        <w:rPr>
+          <w:b/>
+          <w:bCs/>
+          <w:sz w:val="24"/>
+          <w:szCs w:val="24"/>
+        </w:rPr>
+        <w:t>)</w:t>
+      </w:r>
+    </w:p>
+    <w:p>
+      <w:pPr>
+        <w:ind w:left="360"/>
+        <w:rPr>
+          <w:b/>
+          <w:bCs/>
+          <w:sz w:val="24"/>
+          <w:szCs w:val="24"/>
+        </w:rPr>
+      </w:pPr>
+      <w:r>
+        <w:rPr>
+          <w:b/>
+          <w:bCs/>
+          <w:sz w:val="24"/>
+          <w:szCs w:val="24"/>
+        </w:rPr>
+        <w:t xml:space="preserve">GROUP BY </w:t>
+      </w:r>
+      <w:proofErr w:type="spellStart"/>
+      <w:proofErr w:type="gramStart"/>
+      <w:r>
+        <w:rPr>
+          <w:b/>
+          <w:bCs/>
+          <w:sz w:val="24"/>
+          <w:szCs w:val="24"/>
+        </w:rPr>
+        <w:t>s.last</w:t>
+      </w:r>
+      <w:proofErr w:type="gramEnd"/>
+      <w:r>
+        <w:rPr>
+          <w:b/>
+          <w:bCs/>
+          <w:sz w:val="24"/>
+          <w:szCs w:val="24"/>
+        </w:rPr>
+        <w:t>_name</w:t>
+      </w:r>
+      <w:proofErr w:type="spellEnd"/>
+      <w:r>
+        <w:rPr>
+          <w:b/>
+          <w:bCs/>
+          <w:sz w:val="24"/>
+          <w:szCs w:val="24"/>
+        </w:rPr>
+        <w:t xml:space="preserve">, </w:t>
+      </w:r>
+      <w:proofErr w:type="spellStart"/>
+      <w:r>
+        <w:rPr>
+          <w:b/>
+          <w:bCs/>
+          <w:sz w:val="24"/>
+          <w:szCs w:val="24"/>
+        </w:rPr>
+        <w:t>s.first_name</w:t>
+      </w:r>
+      <w:proofErr w:type="spellEnd"/>
+      <w:r>
+        <w:rPr>
+          <w:b/>
+          <w:bCs/>
+          <w:sz w:val="24"/>
+          <w:szCs w:val="24"/>
+        </w:rPr>
+        <w:t xml:space="preserve">, </w:t>
+      </w:r>
+      <w:proofErr w:type="spellStart"/>
+      <w:r>
+        <w:rPr>
+          <w:b/>
+          <w:bCs/>
+          <w:sz w:val="24"/>
+          <w:szCs w:val="24"/>
+        </w:rPr>
+        <w:t>c.section_id</w:t>
+      </w:r>
+      <w:proofErr w:type="spellEnd"/>
+      <w:r>
+        <w:rPr>
+          <w:b/>
+          <w:bCs/>
+          <w:sz w:val="24"/>
+          <w:szCs w:val="24"/>
+        </w:rPr>
+        <w:t xml:space="preserve">, </w:t>
+      </w:r>
+      <w:proofErr w:type="spellStart"/>
+      <w:r>
+        <w:rPr>
+          <w:b/>
+          <w:bCs/>
+          <w:sz w:val="24"/>
+          <w:szCs w:val="24"/>
+        </w:rPr>
+        <w:t>c.course_no</w:t>
+      </w:r>
+      <w:proofErr w:type="spellEnd"/>
+      <w:r>
+        <w:rPr>
+          <w:b/>
+          <w:bCs/>
+          <w:sz w:val="24"/>
+          <w:szCs w:val="24"/>
+        </w:rPr>
+        <w:t>;</w:t>
+      </w:r>
     </w:p>
     <w:p>
       <w:pPr>
@@ -865,20 +4354,265 @@
     </w:p>
     <w:p>
       <w:pPr>
-        <w:rPr>
-          <w:bCs/>
-          <w:sz w:val="24"/>
-          <w:szCs w:val="24"/>
-        </w:rPr>
-      </w:pPr>
-    </w:p>
-    <w:p>
-      <w:pPr>
-        <w:rPr>
-          <w:sz w:val="24"/>
-          <w:szCs w:val="24"/>
-        </w:rPr>
-      </w:pPr>
+        <w:ind w:left="360"/>
+        <w:rPr>
+          <w:b/>
+          <w:bCs/>
+          <w:sz w:val="24"/>
+          <w:szCs w:val="24"/>
+        </w:rPr>
+      </w:pPr>
+      <w:r>
+        <w:rPr>
+          <w:b/>
+          <w:bCs/>
+          <w:sz w:val="24"/>
+          <w:szCs w:val="24"/>
+        </w:rPr>
+        <w:t xml:space="preserve">SELECT </w:t>
+      </w:r>
+      <w:proofErr w:type="spellStart"/>
+      <w:r>
+        <w:rPr>
+          <w:b/>
+          <w:bCs/>
+          <w:sz w:val="24"/>
+          <w:szCs w:val="24"/>
+        </w:rPr>
+        <w:t>section_no</w:t>
+      </w:r>
+      <w:proofErr w:type="spellEnd"/>
+      <w:r>
+        <w:rPr>
+          <w:b/>
+          <w:bCs/>
+          <w:sz w:val="24"/>
+          <w:szCs w:val="24"/>
+        </w:rPr>
+        <w:t>, TO_</w:t>
+      </w:r>
+      <w:proofErr w:type="gramStart"/>
+      <w:r>
+        <w:rPr>
+          <w:b/>
+          <w:bCs/>
+          <w:sz w:val="24"/>
+          <w:szCs w:val="24"/>
+        </w:rPr>
+        <w:t>CHAR(</w:t>
+      </w:r>
+      <w:proofErr w:type="spellStart"/>
+      <w:proofErr w:type="gramEnd"/>
+      <w:r>
+        <w:rPr>
+          <w:b/>
+          <w:bCs/>
+          <w:sz w:val="24"/>
+          <w:szCs w:val="24"/>
+        </w:rPr>
+        <w:t>start_date_time</w:t>
+      </w:r>
+      <w:proofErr w:type="spellEnd"/>
+      <w:r>
+        <w:rPr>
+          <w:b/>
+          <w:bCs/>
+          <w:sz w:val="24"/>
+          <w:szCs w:val="24"/>
+        </w:rPr>
+        <w:t>, 'MON/DD/YYYY HH:MI') AS "Start Time",</w:t>
+      </w:r>
+    </w:p>
+    <w:p>
+      <w:pPr>
+        <w:ind w:left="360"/>
+        <w:rPr>
+          <w:b/>
+          <w:bCs/>
+          <w:sz w:val="24"/>
+          <w:szCs w:val="24"/>
+        </w:rPr>
+      </w:pPr>
+      <w:r>
+        <w:rPr>
+          <w:b/>
+          <w:bCs/>
+          <w:sz w:val="24"/>
+          <w:szCs w:val="24"/>
+        </w:rPr>
+        <w:tab/>
+      </w:r>
+      <w:r>
+        <w:rPr>
+          <w:b/>
+          <w:bCs/>
+          <w:sz w:val="24"/>
+          <w:szCs w:val="24"/>
+        </w:rPr>
+        <w:tab/>
+      </w:r>
+      <w:proofErr w:type="gramStart"/>
+      <w:r>
+        <w:rPr>
+          <w:b/>
+          <w:bCs/>
+          <w:sz w:val="24"/>
+          <w:szCs w:val="24"/>
+        </w:rPr>
+        <w:t>COUNT(</w:t>
+      </w:r>
+      <w:proofErr w:type="gramEnd"/>
+      <w:r>
+        <w:rPr>
+          <w:b/>
+          <w:bCs/>
+          <w:sz w:val="24"/>
+          <w:szCs w:val="24"/>
+        </w:rPr>
+        <w:t>course_no)</w:t>
+      </w:r>
+    </w:p>
+    <w:p>
+      <w:pPr>
+        <w:ind w:left="360"/>
+        <w:rPr>
+          <w:b/>
+          <w:bCs/>
+          <w:sz w:val="24"/>
+          <w:szCs w:val="24"/>
+        </w:rPr>
+      </w:pPr>
+      <w:r>
+        <w:rPr>
+          <w:b/>
+          <w:bCs/>
+          <w:sz w:val="24"/>
+          <w:szCs w:val="24"/>
+        </w:rPr>
+        <w:tab/>
+        <w:t xml:space="preserve">FROM section </w:t>
+      </w:r>
+    </w:p>
+    <w:p>
+      <w:pPr>
+        <w:ind w:left="360"/>
+        <w:rPr>
+          <w:b/>
+          <w:bCs/>
+          <w:sz w:val="24"/>
+          <w:szCs w:val="24"/>
+        </w:rPr>
+      </w:pPr>
+      <w:r>
+        <w:rPr>
+          <w:b/>
+          <w:bCs/>
+          <w:sz w:val="24"/>
+          <w:szCs w:val="24"/>
+        </w:rPr>
+        <w:t xml:space="preserve">GROUP BY </w:t>
+      </w:r>
+      <w:proofErr w:type="spellStart"/>
+      <w:r>
+        <w:rPr>
+          <w:b/>
+          <w:bCs/>
+          <w:sz w:val="24"/>
+          <w:szCs w:val="24"/>
+        </w:rPr>
+        <w:t>section_no</w:t>
+      </w:r>
+      <w:proofErr w:type="spellEnd"/>
+      <w:r>
+        <w:rPr>
+          <w:b/>
+          <w:bCs/>
+          <w:sz w:val="24"/>
+          <w:szCs w:val="24"/>
+        </w:rPr>
+        <w:t xml:space="preserve">, </w:t>
+      </w:r>
+      <w:proofErr w:type="spellStart"/>
+      <w:r>
+        <w:rPr>
+          <w:b/>
+          <w:bCs/>
+          <w:sz w:val="24"/>
+          <w:szCs w:val="24"/>
+        </w:rPr>
+        <w:t>start_date_time</w:t>
+      </w:r>
+      <w:proofErr w:type="spellEnd"/>
+    </w:p>
+    <w:p>
+      <w:pPr>
+        <w:ind w:left="360"/>
+        <w:rPr>
+          <w:b/>
+          <w:bCs/>
+          <w:sz w:val="24"/>
+          <w:szCs w:val="24"/>
+        </w:rPr>
+      </w:pPr>
+      <w:r>
+        <w:rPr>
+          <w:b/>
+          <w:bCs/>
+          <w:sz w:val="24"/>
+          <w:szCs w:val="24"/>
+        </w:rPr>
+        <w:t xml:space="preserve">ORDER BY </w:t>
+      </w:r>
+      <w:proofErr w:type="spellStart"/>
+      <w:r>
+        <w:rPr>
+          <w:b/>
+          <w:bCs/>
+          <w:sz w:val="24"/>
+          <w:szCs w:val="24"/>
+        </w:rPr>
+        <w:t>section_no</w:t>
+      </w:r>
+      <w:proofErr w:type="spellEnd"/>
+      <w:r>
+        <w:rPr>
+          <w:b/>
+          <w:bCs/>
+          <w:sz w:val="24"/>
+          <w:szCs w:val="24"/>
+        </w:rPr>
+        <w:t xml:space="preserve">, </w:t>
+      </w:r>
+      <w:proofErr w:type="spellStart"/>
+      <w:r>
+        <w:rPr>
+          <w:b/>
+          <w:bCs/>
+          <w:sz w:val="24"/>
+          <w:szCs w:val="24"/>
+        </w:rPr>
+        <w:t>start_date_time</w:t>
+      </w:r>
+      <w:proofErr w:type="spellEnd"/>
+      <w:r>
+        <w:rPr>
+          <w:b/>
+          <w:bCs/>
+          <w:sz w:val="24"/>
+          <w:szCs w:val="24"/>
+        </w:rPr>
+        <w:t>;</w:t>
+      </w:r>
+    </w:p>
+    <w:p>
+      <w:pPr>
+        <w:rPr>
+          <w:sz w:val="24"/>
+          <w:szCs w:val="24"/>
+        </w:rPr>
+      </w:pPr>
+      <w:bookmarkStart w:id="0" w:name="_GoBack"/>
+      <w:bookmarkEnd w:id="0"/>
     </w:p>
     <w:sectPr>
       <w:pgSz w:w="12240" w:h="15840"/>
@@ -891,7 +4625,7 @@
 </file>
 
 <file path=word/numbering.xml><?xml version="1.0" encoding="utf-8"?>
-<w:numbering xmlns:wpc="http://schemas.microsoft.com/office/word/2010/wordprocessingCanvas" xmlns:cx="http://schemas.microsoft.com/office/drawing/2014/chartex" xmlns:cx1="http://schemas.microsoft.com/office/drawing/2015/9/8/chartex" xmlns:cx2="http://schemas.microsoft.com/office/drawing/2015/10/21/chartex" xmlns:cx3="http://schemas.microsoft.com/office/drawing/2016/5/9/chartex" xmlns:cx4="http://schemas.microsoft.com/office/drawing/2016/5/10/chartex" xmlns:cx5="http://schemas.microsoft.com/office/drawing/2016/5/11/chartex" xmlns:cx6="http://schemas.microsoft.com/office/drawing/2016/5/12/chartex" xmlns:cx7="http://schemas.microsoft.com/office/drawing/2016/5/13/chartex" xmlns:cx8="http://schemas.microsoft.com/office/drawing/2016/5/14/chartex" xmlns:mc="http://schemas.openxmlformats.org/markup-compatibility/2006" xmlns:aink="http://schemas.microsoft.com/office/drawing/2016/ink" xmlns:am3d="http://schemas.microsoft.com/office/drawing/2017/model3d" xmlns:o="urn:schemas-microsoft-com:office:office" xmlns:oel="http://schemas.microsoft.com/office/2019/extlst" xmlns:r="http://schemas.openxmlformats.org/officeDocument/2006/relationships" xmlns:m="http://schemas.openxmlformats.org/officeDocument/2006/math" xmlns:v="urn:schemas-microsoft-com:vml" xmlns:wp14="http://schemas.microsoft.com/office/word/2010/wordprocessingDrawing" xmlns:wp="http://schemas.openxmlformats.org/drawingml/2006/wordprocessingDrawing" xmlns:w10="urn:schemas-microsoft-com:office:word" xmlns:w="http://schemas.openxmlformats.org/wordprocessingml/2006/main" xmlns:w14="http://schemas.microsoft.com/office/word/2010/wordml" xmlns:w15="http://schemas.microsoft.com/office/word/2012/wordml" xmlns:w16cex="http://schemas.microsoft.com/office/word/2018/wordml/cex" xmlns:w16cid="http://schemas.microsoft.com/office/word/2016/wordml/cid" xmlns:w16="http://schemas.microsoft.com/office/word/2018/wordml" xmlns:w16sdtdh="http://schemas.microsoft.com/office/word/2020/wordml/sdtdatahash" xmlns:w16se="http://schemas.microsoft.com/office/word/2015/wordml/symex" xmlns:wpg="http://schemas.microsoft.com/office/word/2010/wordprocessingGroup" xmlns:wpi="http://schemas.microsoft.com/office/word/2010/wordprocessingInk" xmlns:wne="http://schemas.microsoft.com/office/word/2006/wordml" xmlns:wps="http://schemas.microsoft.com/office/word/2010/wordprocessingShape" mc:Ignorable="w14 w15 w16se w16cid w16 w16cex w16sdtdh wp14">
+<w:numbering xmlns:wpc="http://schemas.microsoft.com/office/word/2010/wordprocessingCanvas" xmlns:cx="http://schemas.microsoft.com/office/drawing/2014/chartex" xmlns:cx1="http://schemas.microsoft.com/office/drawing/2015/9/8/chartex" xmlns:cx2="http://schemas.microsoft.com/office/drawing/2015/10/21/chartex" xmlns:cx3="http://schemas.microsoft.com/office/drawing/2016/5/9/chartex" xmlns:cx4="http://schemas.microsoft.com/office/drawing/2016/5/10/chartex" xmlns:cx5="http://schemas.microsoft.com/office/drawing/2016/5/11/chartex" xmlns:cx6="http://schemas.microsoft.com/office/drawing/2016/5/12/chartex" xmlns:cx7="http://schemas.microsoft.com/office/drawing/2016/5/13/chartex" xmlns:cx8="http://schemas.microsoft.com/office/drawing/2016/5/14/chartex" xmlns:mc="http://schemas.openxmlformats.org/markup-compatibility/2006" xmlns:aink="http://schemas.microsoft.com/office/drawing/2016/ink" xmlns:am3d="http://schemas.microsoft.com/office/drawing/2017/model3d" xmlns:o="urn:schemas-microsoft-com:office:office" xmlns:r="http://schemas.openxmlformats.org/officeDocument/2006/relationships" xmlns:m="http://schemas.openxmlformats.org/officeDocument/2006/math" xmlns:v="urn:schemas-microsoft-com:vml" xmlns:wp14="http://schemas.microsoft.com/office/word/2010/wordprocessingDrawing" xmlns:wp="http://schemas.openxmlformats.org/drawingml/2006/wordprocessingDrawing" xmlns:w10="urn:schemas-microsoft-com:office:word" xmlns:w="http://schemas.openxmlformats.org/wordprocessingml/2006/main" xmlns:w14="http://schemas.microsoft.com/office/word/2010/wordml" xmlns:w15="http://schemas.microsoft.com/office/word/2012/wordml" xmlns:w16cid="http://schemas.microsoft.com/office/word/2016/wordml/cid" xmlns:w16se="http://schemas.microsoft.com/office/word/2015/wordml/symex" xmlns:wpg="http://schemas.microsoft.com/office/word/2010/wordprocessingGroup" xmlns:wpi="http://schemas.microsoft.com/office/word/2010/wordprocessingInk" xmlns:wne="http://schemas.microsoft.com/office/word/2006/wordml" xmlns:wps="http://schemas.microsoft.com/office/word/2010/wordprocessingShape" mc:Ignorable="w14 w15 w16se w16cid wp14">
   <w:abstractNum w:abstractNumId="0" w15:restartNumberingAfterBreak="0">
     <w:nsid w:val="30A02633"/>
     <w:multiLevelType w:val="multilevel"/>
@@ -1118,17 +4852,17 @@
       </w:pPr>
     </w:lvl>
   </w:abstractNum>
-  <w:num w:numId="1" w16cid:durableId="569388449">
+  <w:num w:numId="1">
     <w:abstractNumId w:val="1"/>
   </w:num>
-  <w:num w:numId="2" w16cid:durableId="393509365">
+  <w:num w:numId="2">
     <w:abstractNumId w:val="0"/>
   </w:num>
 </w:numbering>
 </file>
 
 <file path=word/styles.xml><?xml version="1.0" encoding="utf-8"?>
-<w:styles xmlns:mc="http://schemas.openxmlformats.org/markup-compatibility/2006" xmlns:r="http://schemas.openxmlformats.org/officeDocument/2006/relationships" xmlns:w="http://schemas.openxmlformats.org/wordprocessingml/2006/main" xmlns:w14="http://schemas.microsoft.com/office/word/2010/wordml" xmlns:w15="http://schemas.microsoft.com/office/word/2012/wordml" xmlns:w16cex="http://schemas.microsoft.com/office/word/2018/wordml/cex" xmlns:w16cid="http://schemas.microsoft.com/office/word/2016/wordml/cid" xmlns:w16="http://schemas.microsoft.com/office/word/2018/wordml" xmlns:w16sdtdh="http://schemas.microsoft.com/office/word/2020/wordml/sdtdatahash" xmlns:w16se="http://schemas.microsoft.com/office/word/2015/wordml/symex" mc:Ignorable="w14 w15 w16se w16cid w16 w16cex w16sdtdh">
+<w:styles xmlns:mc="http://schemas.openxmlformats.org/markup-compatibility/2006" xmlns:r="http://schemas.openxmlformats.org/officeDocument/2006/relationships" xmlns:w="http://schemas.openxmlformats.org/wordprocessingml/2006/main" xmlns:w14="http://schemas.microsoft.com/office/word/2010/wordml" xmlns:w15="http://schemas.microsoft.com/office/word/2012/wordml" xmlns:w16cid="http://schemas.microsoft.com/office/word/2016/wordml/cid" xmlns:w16se="http://schemas.microsoft.com/office/word/2015/wordml/symex" mc:Ignorable="w14 w15 w16se w16cid">
   <w:docDefaults>
     <w:rPrDefault>
       <w:rPr>
@@ -1144,7 +4878,7 @@
       </w:pPr>
     </w:pPrDefault>
   </w:docDefaults>
-  <w:latentStyles w:defLockedState="0" w:defUIPriority="99" w:defSemiHidden="0" w:defUnhideWhenUsed="0" w:defQFormat="0" w:count="376">
+  <w:latentStyles w:defLockedState="0" w:defUIPriority="99" w:defSemiHidden="0" w:defUnhideWhenUsed="0" w:defQFormat="0" w:count="375">
     <w:lsdException w:name="Normal" w:uiPriority="0" w:qFormat="1"/>
     <w:lsdException w:name="heading 1" w:uiPriority="9" w:qFormat="1"/>
     <w:lsdException w:name="heading 2" w:semiHidden="1" w:uiPriority="9" w:unhideWhenUsed="1" w:qFormat="1"/>
@@ -1520,7 +5254,6 @@
     <w:lsdException w:name="Smart Hyperlink" w:semiHidden="1" w:unhideWhenUsed="1"/>
     <w:lsdException w:name="Hashtag" w:semiHidden="1" w:unhideWhenUsed="1"/>
     <w:lsdException w:name="Unresolved Mention" w:semiHidden="1" w:unhideWhenUsed="1"/>
-    <w:lsdException w:name="Smart Link" w:semiHidden="1" w:unhideWhenUsed="1"/>
   </w:latentStyles>
   <w:style w:type="paragraph" w:default="1" w:styleId="Normal">
     <w:name w:val="Normal"/>

</xml_diff>